<commit_message>
Add example config and update resume template with new education and experience sections
</commit_message>
<xml_diff>
--- a/template.docx
+++ b/template.docx
@@ -1,6 +1,6 @@
 
 <file path=word/document.xml><?xml version="1.0" encoding="utf-8"?>
-<w:document xmlns:wpc="http://schemas.microsoft.com/office/word/2010/wordprocessingCanvas" xmlns:cx="http://schemas.microsoft.com/office/drawing/2014/chartex" xmlns:cx1="http://schemas.microsoft.com/office/drawing/2015/9/8/chartex" xmlns:cx2="http://schemas.microsoft.com/office/drawing/2015/10/21/chartex" xmlns:cx3="http://schemas.microsoft.com/office/drawing/2016/5/9/chartex" xmlns:cx4="http://schemas.microsoft.com/office/drawing/2016/5/10/chartex" xmlns:cx5="http://schemas.microsoft.com/office/drawing/2016/5/11/chartex" xmlns:cx6="http://schemas.microsoft.com/office/drawing/2016/5/12/chartex" xmlns:cx7="http://schemas.microsoft.com/office/drawing/2016/5/13/chartex" xmlns:cx8="http://schemas.microsoft.com/office/drawing/2016/5/14/chartex" xmlns:mc="http://schemas.openxmlformats.org/markup-compatibility/2006" xmlns:aink="http://schemas.microsoft.com/office/drawing/2016/ink" xmlns:am3d="http://schemas.microsoft.com/office/drawing/2017/model3d" xmlns:o="urn:schemas-microsoft-com:office:office" xmlns:r="http://schemas.openxmlformats.org/officeDocument/2006/relationships" xmlns:m="http://schemas.openxmlformats.org/officeDocument/2006/math" xmlns:v="urn:schemas-microsoft-com:vml" xmlns:wp14="http://schemas.microsoft.com/office/word/2010/wordprocessingDrawing" xmlns:wp="http://schemas.openxmlformats.org/drawingml/2006/wordprocessingDrawing" xmlns:w10="urn:schemas-microsoft-com:office:word" xmlns:w="http://schemas.openxmlformats.org/wordprocessingml/2006/main" xmlns:w14="http://schemas.microsoft.com/office/word/2010/wordml" xmlns:w15="http://schemas.microsoft.com/office/word/2012/wordml" xmlns:w16cid="http://schemas.microsoft.com/office/word/2016/wordml/cid" xmlns:w16se="http://schemas.microsoft.com/office/word/2015/wordml/symex" xmlns:wpg="http://schemas.microsoft.com/office/word/2010/wordprocessingGroup" xmlns:wpi="http://schemas.microsoft.com/office/word/2010/wordprocessingInk" xmlns:wne="http://schemas.microsoft.com/office/word/2006/wordml" xmlns:wps="http://schemas.microsoft.com/office/word/2010/wordprocessingShape" mc:Ignorable="w14 w15 w16se w16cid wp14">
+<w:document xmlns:wpc="http://schemas.microsoft.com/office/word/2010/wordprocessingCanvas" xmlns:cx="http://schemas.microsoft.com/office/drawing/2014/chartex" xmlns:cx1="http://schemas.microsoft.com/office/drawing/2015/9/8/chartex" xmlns:cx2="http://schemas.microsoft.com/office/drawing/2015/10/21/chartex" xmlns:cx3="http://schemas.microsoft.com/office/drawing/2016/5/9/chartex" xmlns:cx4="http://schemas.microsoft.com/office/drawing/2016/5/10/chartex" xmlns:cx5="http://schemas.microsoft.com/office/drawing/2016/5/11/chartex" xmlns:cx6="http://schemas.microsoft.com/office/drawing/2016/5/12/chartex" xmlns:cx7="http://schemas.microsoft.com/office/drawing/2016/5/13/chartex" xmlns:cx8="http://schemas.microsoft.com/office/drawing/2016/5/14/chartex" xmlns:mc="http://schemas.openxmlformats.org/markup-compatibility/2006" xmlns:aink="http://schemas.microsoft.com/office/drawing/2016/ink" xmlns:am3d="http://schemas.microsoft.com/office/drawing/2017/model3d" xmlns:o="urn:schemas-microsoft-com:office:office" xmlns:oel="http://schemas.microsoft.com/office/2019/extlst" xmlns:r="http://schemas.openxmlformats.org/officeDocument/2006/relationships" xmlns:m="http://schemas.openxmlformats.org/officeDocument/2006/math" xmlns:v="urn:schemas-microsoft-com:vml" xmlns:wp14="http://schemas.microsoft.com/office/word/2010/wordprocessingDrawing" xmlns:wp="http://schemas.openxmlformats.org/drawingml/2006/wordprocessingDrawing" xmlns:w10="urn:schemas-microsoft-com:office:word" xmlns:w="http://schemas.openxmlformats.org/wordprocessingml/2006/main" xmlns:w14="http://schemas.microsoft.com/office/word/2010/wordml" xmlns:w15="http://schemas.microsoft.com/office/word/2012/wordml" xmlns:w16cex="http://schemas.microsoft.com/office/word/2018/wordml/cex" xmlns:w16cid="http://schemas.microsoft.com/office/word/2016/wordml/cid" xmlns:w16="http://schemas.microsoft.com/office/word/2018/wordml" xmlns:w16du="http://schemas.microsoft.com/office/word/2023/wordml/word16du" xmlns:w16sdtdh="http://schemas.microsoft.com/office/word/2020/wordml/sdtdatahash" xmlns:w16se="http://schemas.microsoft.com/office/word/2015/wordml/symex" xmlns:wpg="http://schemas.microsoft.com/office/word/2010/wordprocessingGroup" xmlns:wpi="http://schemas.microsoft.com/office/word/2010/wordprocessingInk" xmlns:wne="http://schemas.microsoft.com/office/word/2006/wordml" xmlns:wps="http://schemas.microsoft.com/office/word/2010/wordprocessingShape" mc:Ignorable="w14 w15 w16se w16cid w16 w16cex w16sdtdh w16du wp14">
   <w:body>
     <w:p>
       <w:pPr>
@@ -316,7 +316,7 @@
               </wp:anchor>
             </w:drawing>
           </mc:Choice>
-          <mc:Fallback xmlns:w16sdtdh="http://schemas.microsoft.com/office/word/2020/wordml/sdtdatahash" xmlns:w16du="http://schemas.microsoft.com/office/word/2023/wordml/word16du" xmlns:w16="http://schemas.microsoft.com/office/word/2018/wordml" xmlns:w16cex="http://schemas.microsoft.com/office/word/2018/wordml/cex" xmlns:oel="http://schemas.microsoft.com/office/2019/extlst">
+          <mc:Fallback>
             <w:pict>
               <v:line w14:anchorId="21EF92BF" id="officeArt object" o:spid="_x0000_s1026" alt="Straight Connector 4" style="position:absolute;z-index:251662336;visibility:visible;mso-wrap-style:square;mso-width-percent:0;mso-height-percent:0;mso-wrap-distance-left:0;mso-wrap-distance-top:0;mso-wrap-distance-right:0;mso-wrap-distance-bottom:0;mso-position-horizontal:absolute;mso-position-horizontal-relative:page;mso-position-vertical:absolute;mso-position-vertical-relative:line;mso-width-percent:0;mso-height-percent:0;mso-width-relative:margin;mso-height-relative:margin" from="127pt,7.15pt" to="554.65pt,7.15pt" o:gfxdata="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" strokecolor="#485970" strokeweight=".5pt">
                 <v:stroke joinstyle="miter"/>
@@ -406,11 +406,264 @@
     </w:p>
     <w:p>
       <w:pPr>
+        <w:tabs>
+          <w:tab w:val="right" w:pos="9916"/>
+        </w:tabs>
+        <w:rPr>
+          <w:color w:val="262626"/>
+          <w:sz w:val="20"/>
+          <w:szCs w:val="20"/>
+        </w:rPr>
+      </w:pPr>
+    </w:p>
+    <w:p>
+      <w:pPr>
         <w:pStyle w:val="BodyA"/>
         <w:tabs>
           <w:tab w:val="right" w:pos="9360"/>
         </w:tabs>
-        <w:jc w:val="center"/>
+        <w:spacing w:after="0"/>
+        <w:jc w:val="both"/>
+        <w:rPr>
+          <w:rStyle w:val="None"/>
+          <w:rFonts w:ascii="Times New Roman" w:hAnsi="Times New Roman"/>
+          <w:color w:val="262626"/>
+          <w:sz w:val="20"/>
+          <w:szCs w:val="20"/>
+          <w:lang w:val="en-US"/>
+        </w:rPr>
+      </w:pPr>
+    </w:p>
+    <w:p>
+      <w:pPr>
+        <w:pStyle w:val="BodyA"/>
+        <w:tabs>
+          <w:tab w:val="right" w:pos="9360"/>
+        </w:tabs>
+        <w:rPr>
+          <w:rStyle w:val="None"/>
+          <w:rFonts w:ascii="Times New Roman" w:eastAsia="Times New Roman" w:hAnsi="Times New Roman" w:cs="Times New Roman"/>
+          <w:color w:val="485970"/>
+          <w:u w:color="485970"/>
+        </w:rPr>
+      </w:pPr>
+      <w:r>
+        <w:rPr>
+          <w:rStyle w:val="None"/>
+          <w:rFonts w:ascii="Times New Roman" w:eastAsia="Times New Roman" w:hAnsi="Times New Roman" w:cs="Times New Roman"/>
+          <w:noProof/>
+          <w:color w:val="485970"/>
+          <w:u w:color="485970"/>
+        </w:rPr>
+        <mc:AlternateContent>
+          <mc:Choice Requires="wps">
+            <w:drawing>
+              <wp:anchor distT="0" distB="0" distL="0" distR="0" simplePos="0" relativeHeight="251666432" behindDoc="0" locked="0" layoutInCell="1" allowOverlap="1" wp14:anchorId="79567D10" wp14:editId="0608D457">
+                <wp:simplePos x="0" y="0"/>
+                <wp:positionH relativeFrom="page">
+                  <wp:posOffset>2109468</wp:posOffset>
+                </wp:positionH>
+                <wp:positionV relativeFrom="line">
+                  <wp:posOffset>80200</wp:posOffset>
+                </wp:positionV>
+                <wp:extent cx="4937762" cy="0"/>
+                <wp:effectExtent l="0" t="0" r="0" b="0"/>
+                <wp:wrapNone/>
+                <wp:docPr id="1073741829" name="officeArt object" descr="Straight Connector 6"/>
+                <wp:cNvGraphicFramePr/>
+                <a:graphic xmlns:a="http://schemas.openxmlformats.org/drawingml/2006/main">
+                  <a:graphicData uri="http://schemas.microsoft.com/office/word/2010/wordprocessingShape">
+                    <wps:wsp>
+                      <wps:cNvCnPr/>
+                      <wps:spPr>
+                        <a:xfrm>
+                          <a:off x="0" y="0"/>
+                          <a:ext cx="4937762" cy="0"/>
+                        </a:xfrm>
+                        <a:prstGeom prst="line">
+                          <a:avLst/>
+                        </a:prstGeom>
+                        <a:noFill/>
+                        <a:ln w="6350" cap="flat">
+                          <a:solidFill>
+                            <a:srgbClr val="485970"/>
+                          </a:solidFill>
+                          <a:prstDash val="solid"/>
+                          <a:miter lim="800000"/>
+                        </a:ln>
+                        <a:effectLst/>
+                      </wps:spPr>
+                      <wps:bodyPr/>
+                    </wps:wsp>
+                  </a:graphicData>
+                </a:graphic>
+              </wp:anchor>
+            </w:drawing>
+          </mc:Choice>
+          <mc:Fallback>
+            <w:pict>
+              <v:line w14:anchorId="282A5A91" id="officeArt object" o:spid="_x0000_s1026" alt="Straight Connector 6" style="position:absolute;z-index:251666432;visibility:visible;mso-wrap-style:square;mso-wrap-distance-left:0;mso-wrap-distance-top:0;mso-wrap-distance-right:0;mso-wrap-distance-bottom:0;mso-position-horizontal:absolute;mso-position-horizontal-relative:page;mso-position-vertical:absolute;mso-position-vertical-relative:line" from="166.1pt,6.3pt" to="554.9pt,6.3pt" o:gfxdata="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" strokecolor="#485970" strokeweight=".5pt">
+                <v:stroke joinstyle="miter"/>
+                <w10:wrap anchorx="page" anchory="line"/>
+              </v:line>
+            </w:pict>
+          </mc:Fallback>
+        </mc:AlternateContent>
+      </w:r>
+      <w:r>
+        <w:rPr>
+          <w:rStyle w:val="None"/>
+          <w:rFonts w:ascii="Times New Roman" w:hAnsi="Times New Roman"/>
+          <w:color w:val="485970"/>
+          <w:u w:color="485970"/>
+          <w:lang w:val="en-US"/>
+        </w:rPr>
+        <w:t>EDUCATION</w:t>
+      </w:r>
+    </w:p>
+    <w:p>
+      <w:pPr>
+        <w:pStyle w:val="BodyA"/>
+        <w:tabs>
+          <w:tab w:val="right" w:pos="9916"/>
+        </w:tabs>
+        <w:rPr>
+          <w:rStyle w:val="None"/>
+          <w:rFonts w:ascii="Times New Roman" w:hAnsi="Times New Roman"/>
+          <w:i/>
+          <w:iCs/>
+          <w:color w:val="485970"/>
+          <w:sz w:val="21"/>
+          <w:szCs w:val="21"/>
+          <w:u w:color="485970"/>
+          <w:lang w:val="en-US"/>
+        </w:rPr>
+      </w:pPr>
+      <w:r>
+        <w:rPr>
+          <w:rFonts w:ascii="Times New Roman" w:hAnsi="Times New Roman"/>
+          <w:b/>
+          <w:bCs/>
+          <w:i/>
+          <w:iCs/>
+          <w:color w:val="485970"/>
+          <w:sz w:val="21"/>
+          <w:szCs w:val="21"/>
+          <w:u w:color="485970"/>
+          <w:lang w:val="en-US"/>
+        </w:rPr>
+        <w:t xml:space="preserve">Bachelor of Science in Computer Science </w:t>
+      </w:r>
+      <w:r>
+        <w:rPr>
+          <w:rStyle w:val="None"/>
+          <w:rFonts w:ascii="Times New Roman" w:hAnsi="Times New Roman"/>
+          <w:i/>
+          <w:iCs/>
+          <w:color w:val="485970"/>
+          <w:sz w:val="21"/>
+          <w:szCs w:val="21"/>
+          <w:u w:color="485970"/>
+          <w:lang w:val="en-US"/>
+        </w:rPr>
+        <w:t xml:space="preserve">• </w:t>
+      </w:r>
+      <w:r>
+        <w:rPr>
+          <w:rStyle w:val="None"/>
+          <w:rFonts w:ascii="Times New Roman" w:hAnsi="Times New Roman"/>
+          <w:i/>
+          <w:iCs/>
+          <w:color w:val="485970"/>
+          <w:sz w:val="21"/>
+          <w:szCs w:val="21"/>
+          <w:u w:color="485970"/>
+          <w:lang w:val="en-US"/>
+        </w:rPr>
+        <w:t>Purdue University Northwest</w:t>
+      </w:r>
+      <w:r>
+        <w:rPr>
+          <w:rStyle w:val="None"/>
+          <w:rFonts w:ascii="Times New Roman" w:hAnsi="Times New Roman"/>
+          <w:i/>
+          <w:iCs/>
+          <w:color w:val="485970"/>
+          <w:sz w:val="21"/>
+          <w:szCs w:val="21"/>
+          <w:u w:color="485970"/>
+          <w:lang w:val="en-US"/>
+        </w:rPr>
+        <w:t xml:space="preserve">, </w:t>
+      </w:r>
+      <w:r>
+        <w:rPr>
+          <w:rStyle w:val="None"/>
+          <w:rFonts w:ascii="Times New Roman" w:hAnsi="Times New Roman"/>
+          <w:i/>
+          <w:iCs/>
+          <w:color w:val="485970"/>
+          <w:sz w:val="21"/>
+          <w:szCs w:val="21"/>
+          <w:u w:color="485970"/>
+          <w:lang w:val="en-US"/>
+        </w:rPr>
+        <w:t>Westville, I</w:t>
+      </w:r>
+      <w:r>
+        <w:rPr>
+          <w:rStyle w:val="None"/>
+          <w:rFonts w:ascii="Times New Roman" w:hAnsi="Times New Roman"/>
+          <w:i/>
+          <w:iCs/>
+          <w:color w:val="485970"/>
+          <w:sz w:val="21"/>
+          <w:szCs w:val="21"/>
+          <w:u w:color="485970"/>
+          <w:lang w:val="en-US"/>
+        </w:rPr>
+        <w:t>N</w:t>
+      </w:r>
+      <w:r>
+        <w:rPr>
+          <w:rStyle w:val="None"/>
+          <w:rFonts w:ascii="Times New Roman" w:hAnsi="Times New Roman"/>
+          <w:i/>
+          <w:iCs/>
+          <w:color w:val="485970"/>
+          <w:sz w:val="21"/>
+          <w:szCs w:val="21"/>
+          <w:u w:color="485970"/>
+        </w:rPr>
+        <w:tab/>
+        <w:t xml:space="preserve"> Graduation Year 2013</w:t>
+      </w:r>
+    </w:p>
+    <w:p>
+      <w:pPr>
+        <w:pStyle w:val="BodyA"/>
+        <w:tabs>
+          <w:tab w:val="right" w:pos="9916"/>
+        </w:tabs>
+      </w:pPr>
+      <w:r>
+        <w:rPr>
+          <w:rStyle w:val="None"/>
+          <w:rFonts w:ascii="Times New Roman" w:eastAsia="Times New Roman" w:hAnsi="Times New Roman" w:cs="Times New Roman"/>
+          <w:color w:val="262626"/>
+          <w:sz w:val="21"/>
+          <w:szCs w:val="21"/>
+          <w:u w:color="262626"/>
+        </w:rPr>
+        <w:t>Completed coursework in computer science, including Data Structures, Software Engineering, and Web Development.</w:t>
+      </w:r>
+    </w:p>
+    <w:p>
+      <w:pPr>
+        <w:pStyle w:val="BodyA"/>
+        <w:tabs>
+          <w:tab w:val="right" w:pos="9360"/>
+        </w:tabs>
         <w:rPr>
           <w:rStyle w:val="None"/>
           <w:rFonts w:ascii="Times New Roman" w:eastAsia="Times New Roman" w:hAnsi="Times New Roman" w:cs="Times New Roman"/>
@@ -487,7 +740,7 @@
               </wp:anchor>
             </w:drawing>
           </mc:Choice>
-          <mc:Fallback xmlns:w16sdtdh="http://schemas.microsoft.com/office/word/2020/wordml/sdtdatahash" xmlns:w16du="http://schemas.microsoft.com/office/word/2023/wordml/word16du" xmlns:w16="http://schemas.microsoft.com/office/word/2018/wordml" xmlns:w16cex="http://schemas.microsoft.com/office/word/2018/wordml/cex" xmlns:oel="http://schemas.microsoft.com/office/2019/extlst">
+          <mc:Fallback>
             <w:pict>
               <v:line w14:anchorId="5F81CAAD" id="officeArt object" o:spid="_x0000_s1026" alt="Straight Connector 4" style="position:absolute;z-index:251664384;visibility:visible;mso-wrap-style:square;mso-wrap-distance-left:0;mso-wrap-distance-top:0;mso-wrap-distance-right:0;mso-wrap-distance-bottom:0;mso-position-horizontal:absolute;mso-position-horizontal-relative:page;mso-position-vertical:absolute;mso-position-vertical-relative:line" from="259.65pt,7.05pt" to="554.85pt,7.05pt" o:gfxdata="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" strokecolor="#485970" strokeweight=".5pt">
                 <v:stroke joinstyle="miter"/>
@@ -609,7 +862,21 @@
           <w:u w:color="485970"/>
           <w:lang w:val="en-US"/>
         </w:rPr>
-        <w:t>• Senior Software Engineer</w:t>
+        <w:t xml:space="preserve">• </w:t>
+      </w:r>
+      <w:r>
+        <w:rPr>
+          <w:rStyle w:val="None"/>
+          <w:rFonts w:ascii="Times New Roman" w:hAnsi="Times New Roman"/>
+          <w:i/>
+          <w:iCs/>
+          <w:color w:val="485970"/>
+          <w:sz w:val="21"/>
+          <w:szCs w:val="21"/>
+          <w:u w:color="485970"/>
+          <w:lang w:val="en-US"/>
+        </w:rPr>
+        <w:t>{title}</w:t>
       </w:r>
       <w:r>
         <w:rPr>
@@ -722,18 +989,7 @@
           <w:szCs w:val="20"/>
           <w:lang w:val="en-US"/>
         </w:rPr>
-        <w:t>{#</w:t>
-      </w:r>
-      <w:proofErr w:type="gramStart"/>
-      <w:r>
-        <w:rPr>
-          <w:rFonts w:ascii="Times New Roman" w:hAnsi="Times New Roman"/>
-          <w:color w:val="262626"/>
-          <w:sz w:val="20"/>
-          <w:szCs w:val="20"/>
-          <w:lang w:val="en-US"/>
-        </w:rPr>
-        <w:t>bullet}</w:t>
+        <w:t>{#bullet}</w:t>
       </w:r>
       <w:r>
         <w:rPr>
@@ -744,19 +1000,7 @@
           <w:szCs w:val="20"/>
           <w:lang w:val="en-US"/>
         </w:rPr>
-        <w:t>{</w:t>
-      </w:r>
-      <w:proofErr w:type="gramEnd"/>
-      <w:r>
-        <w:rPr>
-          <w:rFonts w:ascii="Times New Roman" w:hAnsi="Times New Roman"/>
-          <w:b/>
-          <w:color w:val="262626"/>
-          <w:sz w:val="20"/>
-          <w:szCs w:val="20"/>
-          <w:lang w:val="en-US"/>
-        </w:rPr>
-        <w:t>bold}</w:t>
+        <w:t>{bold}</w:t>
       </w:r>
       <w:r>
         <w:rPr>
@@ -1017,18 +1261,7 @@
           <w:szCs w:val="20"/>
           <w:lang w:val="en-US"/>
         </w:rPr>
-        <w:t>{#</w:t>
-      </w:r>
-      <w:proofErr w:type="gramStart"/>
-      <w:r>
-        <w:rPr>
-          <w:rFonts w:ascii="Times New Roman" w:hAnsi="Times New Roman"/>
-          <w:color w:val="262626"/>
-          <w:sz w:val="20"/>
-          <w:szCs w:val="20"/>
-          <w:lang w:val="en-US"/>
-        </w:rPr>
-        <w:t>bullet}</w:t>
+        <w:t>{#bullet}</w:t>
       </w:r>
       <w:r>
         <w:rPr>
@@ -1039,19 +1272,7 @@
           <w:szCs w:val="20"/>
           <w:lang w:val="en-US"/>
         </w:rPr>
-        <w:t>{</w:t>
-      </w:r>
-      <w:proofErr w:type="gramEnd"/>
-      <w:r>
-        <w:rPr>
-          <w:rFonts w:ascii="Times New Roman" w:hAnsi="Times New Roman"/>
-          <w:b/>
-          <w:color w:val="262626"/>
-          <w:sz w:val="20"/>
-          <w:szCs w:val="20"/>
-          <w:lang w:val="en-US"/>
-        </w:rPr>
-        <w:t>bold}</w:t>
+        <w:t>{bold}</w:t>
       </w:r>
       <w:r>
         <w:rPr>
@@ -1356,19 +1577,7 @@
           <w:szCs w:val="20"/>
           <w:lang w:val="en-US"/>
         </w:rPr>
-        <w:t>{#</w:t>
-      </w:r>
-      <w:proofErr w:type="gramStart"/>
-      <w:r>
-        <w:rPr>
-          <w:rStyle w:val="None"/>
-          <w:rFonts w:ascii="Times New Roman" w:hAnsi="Times New Roman"/>
-          <w:color w:val="262626"/>
-          <w:sz w:val="20"/>
-          <w:szCs w:val="20"/>
-          <w:lang w:val="en-US"/>
-        </w:rPr>
-        <w:t>bullet}</w:t>
+        <w:t>{#bullet}</w:t>
       </w:r>
       <w:r>
         <w:rPr>
@@ -1380,20 +1589,18 @@
           <w:szCs w:val="20"/>
           <w:lang w:val="en-US"/>
         </w:rPr>
-        <w:t>{</w:t>
-      </w:r>
-      <w:proofErr w:type="gramEnd"/>
-      <w:r>
-        <w:rPr>
-          <w:rStyle w:val="None"/>
-          <w:rFonts w:ascii="Times New Roman" w:hAnsi="Times New Roman"/>
-          <w:b/>
+        <w:t>{bold}</w:t>
+      </w:r>
+      <w:r>
+        <w:rPr>
+          <w:rStyle w:val="None"/>
+          <w:rFonts w:ascii="Times New Roman" w:hAnsi="Times New Roman"/>
           <w:color w:val="262626"/>
           <w:sz w:val="20"/>
           <w:szCs w:val="20"/>
           <w:lang w:val="en-US"/>
         </w:rPr>
-        <w:t>bold}</w:t>
+        <w:t>{plain}{/bullet}{/bullets</w:t>
       </w:r>
       <w:r>
         <w:rPr>
@@ -1404,7 +1611,7 @@
           <w:szCs w:val="20"/>
           <w:lang w:val="en-US"/>
         </w:rPr>
-        <w:t>{plain}{/bullet}{/bullets</w:t>
+        <w:t>3</w:t>
       </w:r>
       <w:r>
         <w:rPr>
@@ -1415,301 +1622,7 @@
           <w:szCs w:val="20"/>
           <w:lang w:val="en-US"/>
         </w:rPr>
-        <w:t>3</w:t>
-      </w:r>
-      <w:r>
-        <w:rPr>
-          <w:rStyle w:val="None"/>
-          <w:rFonts w:ascii="Times New Roman" w:hAnsi="Times New Roman"/>
-          <w:color w:val="262626"/>
-          <w:sz w:val="20"/>
-          <w:szCs w:val="20"/>
-          <w:lang w:val="en-US"/>
-        </w:rPr>
         <w:t>}</w:t>
-      </w:r>
-    </w:p>
-    <w:p>
-      <w:pPr>
-        <w:pStyle w:val="BodyA"/>
-        <w:tabs>
-          <w:tab w:val="right" w:pos="9360"/>
-        </w:tabs>
-        <w:spacing w:after="0"/>
-        <w:jc w:val="both"/>
-        <w:rPr>
-          <w:rStyle w:val="None"/>
-          <w:rFonts w:ascii="Times New Roman" w:hAnsi="Times New Roman"/>
-          <w:color w:val="262626"/>
-          <w:sz w:val="20"/>
-          <w:szCs w:val="20"/>
-          <w:u w:color="262626"/>
-          <w:lang w:val="en-US"/>
-        </w:rPr>
-      </w:pPr>
-    </w:p>
-    <w:p>
-      <w:pPr>
-        <w:pStyle w:val="BodyA"/>
-        <w:tabs>
-          <w:tab w:val="right" w:pos="9360"/>
-        </w:tabs>
-        <w:spacing w:after="0"/>
-        <w:jc w:val="both"/>
-        <w:rPr>
-          <w:rStyle w:val="None"/>
-          <w:rFonts w:ascii="Times New Roman" w:hAnsi="Times New Roman"/>
-          <w:color w:val="262626"/>
-          <w:sz w:val="20"/>
-          <w:szCs w:val="20"/>
-          <w:u w:color="262626"/>
-          <w:lang w:val="en-US"/>
-        </w:rPr>
-      </w:pPr>
-    </w:p>
-    <w:p>
-      <w:pPr>
-        <w:pStyle w:val="BodyA"/>
-        <w:tabs>
-          <w:tab w:val="right" w:pos="9360"/>
-        </w:tabs>
-        <w:spacing w:after="0"/>
-        <w:jc w:val="both"/>
-        <w:rPr>
-          <w:rStyle w:val="None"/>
-          <w:rFonts w:ascii="Times New Roman" w:hAnsi="Times New Roman"/>
-          <w:color w:val="262626"/>
-          <w:sz w:val="20"/>
-          <w:szCs w:val="20"/>
-          <w:lang w:val="en-US"/>
-        </w:rPr>
-      </w:pPr>
-    </w:p>
-    <w:p>
-      <w:pPr>
-        <w:pStyle w:val="BodyA"/>
-        <w:tabs>
-          <w:tab w:val="right" w:pos="9360"/>
-        </w:tabs>
-        <w:rPr>
-          <w:rStyle w:val="None"/>
-          <w:rFonts w:ascii="Times New Roman" w:eastAsia="Times New Roman" w:hAnsi="Times New Roman" w:cs="Times New Roman"/>
-          <w:color w:val="485970"/>
-          <w:u w:color="485970"/>
-        </w:rPr>
-      </w:pPr>
-      <w:r>
-        <w:rPr>
-          <w:rStyle w:val="None"/>
-          <w:rFonts w:ascii="Times New Roman" w:eastAsia="Times New Roman" w:hAnsi="Times New Roman" w:cs="Times New Roman"/>
-          <w:noProof/>
-          <w:color w:val="485970"/>
-          <w:u w:color="485970"/>
-        </w:rPr>
-        <mc:AlternateContent>
-          <mc:Choice Requires="wps">
-            <w:drawing>
-              <wp:anchor distT="0" distB="0" distL="0" distR="0" simplePos="0" relativeHeight="251660288" behindDoc="0" locked="0" layoutInCell="1" allowOverlap="1" wp14:anchorId="7723BC30" wp14:editId="30F7818A">
-                <wp:simplePos x="0" y="0"/>
-                <wp:positionH relativeFrom="page">
-                  <wp:posOffset>2109468</wp:posOffset>
-                </wp:positionH>
-                <wp:positionV relativeFrom="line">
-                  <wp:posOffset>80200</wp:posOffset>
-                </wp:positionV>
-                <wp:extent cx="4937762" cy="0"/>
-                <wp:effectExtent l="0" t="0" r="0" b="0"/>
-                <wp:wrapNone/>
-                <wp:docPr id="1073741829" name="officeArt object" descr="Straight Connector 6"/>
-                <wp:cNvGraphicFramePr/>
-                <a:graphic xmlns:a="http://schemas.openxmlformats.org/drawingml/2006/main">
-                  <a:graphicData uri="http://schemas.microsoft.com/office/word/2010/wordprocessingShape">
-                    <wps:wsp>
-                      <wps:cNvCnPr/>
-                      <wps:spPr>
-                        <a:xfrm>
-                          <a:off x="0" y="0"/>
-                          <a:ext cx="4937762" cy="0"/>
-                        </a:xfrm>
-                        <a:prstGeom prst="line">
-                          <a:avLst/>
-                        </a:prstGeom>
-                        <a:noFill/>
-                        <a:ln w="6350" cap="flat">
-                          <a:solidFill>
-                            <a:srgbClr val="485970"/>
-                          </a:solidFill>
-                          <a:prstDash val="solid"/>
-                          <a:miter lim="800000"/>
-                        </a:ln>
-                        <a:effectLst/>
-                      </wps:spPr>
-                      <wps:bodyPr/>
-                    </wps:wsp>
-                  </a:graphicData>
-                </a:graphic>
-              </wp:anchor>
-            </w:drawing>
-          </mc:Choice>
-          <mc:Fallback xmlns:w16sdtdh="http://schemas.microsoft.com/office/word/2020/wordml/sdtdatahash" xmlns:w16du="http://schemas.microsoft.com/office/word/2023/wordml/word16du" xmlns:w16="http://schemas.microsoft.com/office/word/2018/wordml" xmlns:w16cex="http://schemas.microsoft.com/office/word/2018/wordml/cex" xmlns:oel="http://schemas.microsoft.com/office/2019/extlst">
-            <w:pict>
-              <v:line id="_x0000_s1027" style="visibility:visible;position:absolute;margin-left:166.1pt;margin-top:6.3pt;width:388.8pt;height:0.0pt;z-index:251660288;mso-position-horizontal:absolute;mso-position-horizontal-relative:page;mso-position-vertical:absolute;mso-position-vertical-relative:line;mso-wrap-distance-left:0.0pt;mso-wrap-distance-top:0.0pt;mso-wrap-distance-right:0.0pt;mso-wrap-distance-bottom:0.0pt;">
-                <v:fill on="f"/>
-                <v:stroke filltype="solid" color="#485970" opacity="100.0%" weight="0.5pt" dashstyle="solid" endcap="flat" miterlimit="800.0%" joinstyle="miter" linestyle="single" startarrow="none" startarrowwidth="medium" startarrowlength="medium" endarrow="none" endarrowwidth="medium" endarrowlength="medium"/>
-                <w10:wrap type="none" side="bothSides" anchorx="page"/>
-              </v:line>
-            </w:pict>
-          </mc:Fallback>
-        </mc:AlternateContent>
-      </w:r>
-      <w:r>
-        <w:rPr>
-          <w:rStyle w:val="None"/>
-          <w:rFonts w:ascii="Times New Roman" w:hAnsi="Times New Roman"/>
-          <w:color w:val="485970"/>
-          <w:u w:color="485970"/>
-          <w:lang w:val="en-US"/>
-        </w:rPr>
-        <w:t>EDUCATION</w:t>
-      </w:r>
-      <w:bookmarkStart w:id="0" w:name="_GoBack"/>
-      <w:bookmarkEnd w:id="0"/>
-    </w:p>
-    <w:p>
-      <w:pPr>
-        <w:pStyle w:val="BodyA"/>
-        <w:tabs>
-          <w:tab w:val="right" w:pos="9916"/>
-        </w:tabs>
-        <w:rPr>
-          <w:rStyle w:val="None"/>
-          <w:rFonts w:ascii="Times New Roman" w:hAnsi="Times New Roman"/>
-          <w:i/>
-          <w:iCs/>
-          <w:color w:val="485970"/>
-          <w:sz w:val="21"/>
-          <w:szCs w:val="21"/>
-          <w:u w:color="485970"/>
-          <w:lang w:val="en-US"/>
-        </w:rPr>
-      </w:pPr>
-      <w:r>
-        <w:rPr>
-          <w:rFonts w:ascii="Times New Roman" w:hAnsi="Times New Roman"/>
-          <w:b/>
-          <w:bCs/>
-          <w:i/>
-          <w:iCs/>
-          <w:color w:val="485970"/>
-          <w:sz w:val="21"/>
-          <w:szCs w:val="21"/>
-          <w:u w:color="485970"/>
-          <w:lang w:val="en-US"/>
-        </w:rPr>
-        <w:t xml:space="preserve">Bachelor of Science in Computer Science </w:t>
-      </w:r>
-      <w:r>
-        <w:rPr>
-          <w:rStyle w:val="None"/>
-          <w:rFonts w:ascii="Times New Roman" w:hAnsi="Times New Roman"/>
-          <w:i/>
-          <w:iCs/>
-          <w:color w:val="485970"/>
-          <w:sz w:val="21"/>
-          <w:szCs w:val="21"/>
-          <w:u w:color="485970"/>
-          <w:lang w:val="en-US"/>
-        </w:rPr>
-        <w:t xml:space="preserve">• </w:t>
-      </w:r>
-      <w:r>
-        <w:rPr>
-          <w:rStyle w:val="None"/>
-          <w:rFonts w:ascii="Times New Roman" w:hAnsi="Times New Roman"/>
-          <w:i/>
-          <w:iCs/>
-          <w:color w:val="485970"/>
-          <w:sz w:val="21"/>
-          <w:szCs w:val="21"/>
-          <w:u w:color="485970"/>
-          <w:lang w:val="en-US"/>
-        </w:rPr>
-        <w:t>Purdue University Northwest</w:t>
-      </w:r>
-      <w:r>
-        <w:rPr>
-          <w:rStyle w:val="None"/>
-          <w:rFonts w:ascii="Times New Roman" w:hAnsi="Times New Roman"/>
-          <w:i/>
-          <w:iCs/>
-          <w:color w:val="485970"/>
-          <w:sz w:val="21"/>
-          <w:szCs w:val="21"/>
-          <w:u w:color="485970"/>
-          <w:lang w:val="en-US"/>
-        </w:rPr>
-        <w:t xml:space="preserve">, </w:t>
-      </w:r>
-      <w:r>
-        <w:rPr>
-          <w:rStyle w:val="None"/>
-          <w:rFonts w:ascii="Times New Roman" w:hAnsi="Times New Roman"/>
-          <w:i/>
-          <w:iCs/>
-          <w:color w:val="485970"/>
-          <w:sz w:val="21"/>
-          <w:szCs w:val="21"/>
-          <w:u w:color="485970"/>
-          <w:lang w:val="en-US"/>
-        </w:rPr>
-        <w:t>Westville, I</w:t>
-      </w:r>
-      <w:r>
-        <w:rPr>
-          <w:rStyle w:val="None"/>
-          <w:rFonts w:ascii="Times New Roman" w:hAnsi="Times New Roman"/>
-          <w:i/>
-          <w:iCs/>
-          <w:color w:val="485970"/>
-          <w:sz w:val="21"/>
-          <w:szCs w:val="21"/>
-          <w:u w:color="485970"/>
-          <w:lang w:val="en-US"/>
-        </w:rPr>
-        <w:t>N</w:t>
-      </w:r>
-      <w:r>
-        <w:rPr>
-          <w:rStyle w:val="None"/>
-          <w:rFonts w:ascii="Times New Roman" w:hAnsi="Times New Roman"/>
-          <w:i/>
-          <w:iCs/>
-          <w:color w:val="485970"/>
-          <w:sz w:val="21"/>
-          <w:szCs w:val="21"/>
-          <w:u w:color="485970"/>
-        </w:rPr>
-        <w:tab/>
-        <w:t xml:space="preserve"> Graduation Year 2013</w:t>
-      </w:r>
-    </w:p>
-    <w:p>
-      <w:pPr>
-        <w:pStyle w:val="BodyA"/>
-        <w:tabs>
-          <w:tab w:val="right" w:pos="9916"/>
-        </w:tabs>
-      </w:pPr>
-      <w:r>
-        <w:rPr>
-          <w:rStyle w:val="None"/>
-          <w:rFonts w:ascii="Times New Roman" w:eastAsia="Times New Roman" w:hAnsi="Times New Roman" w:cs="Times New Roman"/>
-          <w:color w:val="262626"/>
-          <w:sz w:val="21"/>
-          <w:szCs w:val="21"/>
-          <w:u w:color="262626"/>
-        </w:rPr>
-        <w:t>Completed coursework in computer science, including Data Structures, Software Engineering, and Web Development.</w:t>
       </w:r>
     </w:p>
     <w:sectPr>
@@ -1725,7 +1638,7 @@
 </file>
 
 <file path=word/endnotes.xml><?xml version="1.0" encoding="utf-8"?>
-<w:endnotes xmlns:wpc="http://schemas.microsoft.com/office/word/2010/wordprocessingCanvas" xmlns:cx="http://schemas.microsoft.com/office/drawing/2014/chartex" xmlns:cx1="http://schemas.microsoft.com/office/drawing/2015/9/8/chartex" xmlns:cx2="http://schemas.microsoft.com/office/drawing/2015/10/21/chartex" xmlns:cx3="http://schemas.microsoft.com/office/drawing/2016/5/9/chartex" xmlns:cx4="http://schemas.microsoft.com/office/drawing/2016/5/10/chartex" xmlns:cx5="http://schemas.microsoft.com/office/drawing/2016/5/11/chartex" xmlns:cx6="http://schemas.microsoft.com/office/drawing/2016/5/12/chartex" xmlns:cx7="http://schemas.microsoft.com/office/drawing/2016/5/13/chartex" xmlns:cx8="http://schemas.microsoft.com/office/drawing/2016/5/14/chartex" xmlns:mc="http://schemas.openxmlformats.org/markup-compatibility/2006" xmlns:aink="http://schemas.microsoft.com/office/drawing/2016/ink" xmlns:am3d="http://schemas.microsoft.com/office/drawing/2017/model3d" xmlns:o="urn:schemas-microsoft-com:office:office" xmlns:r="http://schemas.openxmlformats.org/officeDocument/2006/relationships" xmlns:m="http://schemas.openxmlformats.org/officeDocument/2006/math" xmlns:v="urn:schemas-microsoft-com:vml" xmlns:wp14="http://schemas.microsoft.com/office/word/2010/wordprocessingDrawing" xmlns:wp="http://schemas.openxmlformats.org/drawingml/2006/wordprocessingDrawing" xmlns:w10="urn:schemas-microsoft-com:office:word" xmlns:w="http://schemas.openxmlformats.org/wordprocessingml/2006/main" xmlns:w14="http://schemas.microsoft.com/office/word/2010/wordml" xmlns:w15="http://schemas.microsoft.com/office/word/2012/wordml" xmlns:w16cid="http://schemas.microsoft.com/office/word/2016/wordml/cid" xmlns:w16se="http://schemas.microsoft.com/office/word/2015/wordml/symex" xmlns:wpg="http://schemas.microsoft.com/office/word/2010/wordprocessingGroup" xmlns:wpi="http://schemas.microsoft.com/office/word/2010/wordprocessingInk" xmlns:wne="http://schemas.microsoft.com/office/word/2006/wordml" xmlns:wps="http://schemas.microsoft.com/office/word/2010/wordprocessingShape" mc:Ignorable="w14 w15 w16se w16cid wp14">
+<w:endnotes xmlns:wpc="http://schemas.microsoft.com/office/word/2010/wordprocessingCanvas" xmlns:cx="http://schemas.microsoft.com/office/drawing/2014/chartex" xmlns:cx1="http://schemas.microsoft.com/office/drawing/2015/9/8/chartex" xmlns:cx2="http://schemas.microsoft.com/office/drawing/2015/10/21/chartex" xmlns:cx3="http://schemas.microsoft.com/office/drawing/2016/5/9/chartex" xmlns:cx4="http://schemas.microsoft.com/office/drawing/2016/5/10/chartex" xmlns:cx5="http://schemas.microsoft.com/office/drawing/2016/5/11/chartex" xmlns:cx6="http://schemas.microsoft.com/office/drawing/2016/5/12/chartex" xmlns:cx7="http://schemas.microsoft.com/office/drawing/2016/5/13/chartex" xmlns:cx8="http://schemas.microsoft.com/office/drawing/2016/5/14/chartex" xmlns:mc="http://schemas.openxmlformats.org/markup-compatibility/2006" xmlns:aink="http://schemas.microsoft.com/office/drawing/2016/ink" xmlns:am3d="http://schemas.microsoft.com/office/drawing/2017/model3d" xmlns:o="urn:schemas-microsoft-com:office:office" xmlns:oel="http://schemas.microsoft.com/office/2019/extlst" xmlns:r="http://schemas.openxmlformats.org/officeDocument/2006/relationships" xmlns:m="http://schemas.openxmlformats.org/officeDocument/2006/math" xmlns:v="urn:schemas-microsoft-com:vml" xmlns:wp14="http://schemas.microsoft.com/office/word/2010/wordprocessingDrawing" xmlns:wp="http://schemas.openxmlformats.org/drawingml/2006/wordprocessingDrawing" xmlns:w10="urn:schemas-microsoft-com:office:word" xmlns:w="http://schemas.openxmlformats.org/wordprocessingml/2006/main" xmlns:w14="http://schemas.microsoft.com/office/word/2010/wordml" xmlns:w15="http://schemas.microsoft.com/office/word/2012/wordml" xmlns:w16cex="http://schemas.microsoft.com/office/word/2018/wordml/cex" xmlns:w16cid="http://schemas.microsoft.com/office/word/2016/wordml/cid" xmlns:w16="http://schemas.microsoft.com/office/word/2018/wordml" xmlns:w16du="http://schemas.microsoft.com/office/word/2023/wordml/word16du" xmlns:w16sdtdh="http://schemas.microsoft.com/office/word/2020/wordml/sdtdatahash" xmlns:w16se="http://schemas.microsoft.com/office/word/2015/wordml/symex" xmlns:wpg="http://schemas.microsoft.com/office/word/2010/wordprocessingGroup" xmlns:wpi="http://schemas.microsoft.com/office/word/2010/wordprocessingInk" xmlns:wne="http://schemas.microsoft.com/office/word/2006/wordml" xmlns:wps="http://schemas.microsoft.com/office/word/2010/wordprocessingShape" mc:Ignorable="w14 w15 w16se w16cid w16 w16cex w16sdtdh w16du wp14">
   <w:endnote w:type="separator" w:id="-1">
     <w:p>
       <w:r>
@@ -1744,7 +1657,7 @@
 </file>
 
 <file path=word/footer1.xml><?xml version="1.0" encoding="utf-8"?>
-<w:ftr xmlns:wpc="http://schemas.microsoft.com/office/word/2010/wordprocessingCanvas" xmlns:cx="http://schemas.microsoft.com/office/drawing/2014/chartex" xmlns:cx1="http://schemas.microsoft.com/office/drawing/2015/9/8/chartex" xmlns:cx2="http://schemas.microsoft.com/office/drawing/2015/10/21/chartex" xmlns:cx3="http://schemas.microsoft.com/office/drawing/2016/5/9/chartex" xmlns:cx4="http://schemas.microsoft.com/office/drawing/2016/5/10/chartex" xmlns:cx5="http://schemas.microsoft.com/office/drawing/2016/5/11/chartex" xmlns:cx6="http://schemas.microsoft.com/office/drawing/2016/5/12/chartex" xmlns:cx7="http://schemas.microsoft.com/office/drawing/2016/5/13/chartex" xmlns:cx8="http://schemas.microsoft.com/office/drawing/2016/5/14/chartex" xmlns:mc="http://schemas.openxmlformats.org/markup-compatibility/2006" xmlns:aink="http://schemas.microsoft.com/office/drawing/2016/ink" xmlns:am3d="http://schemas.microsoft.com/office/drawing/2017/model3d" xmlns:o="urn:schemas-microsoft-com:office:office" xmlns:r="http://schemas.openxmlformats.org/officeDocument/2006/relationships" xmlns:m="http://schemas.openxmlformats.org/officeDocument/2006/math" xmlns:v="urn:schemas-microsoft-com:vml" xmlns:wp14="http://schemas.microsoft.com/office/word/2010/wordprocessingDrawing" xmlns:wp="http://schemas.openxmlformats.org/drawingml/2006/wordprocessingDrawing" xmlns:w10="urn:schemas-microsoft-com:office:word" xmlns:w="http://schemas.openxmlformats.org/wordprocessingml/2006/main" xmlns:w14="http://schemas.microsoft.com/office/word/2010/wordml" xmlns:w15="http://schemas.microsoft.com/office/word/2012/wordml" xmlns:w16cid="http://schemas.microsoft.com/office/word/2016/wordml/cid" xmlns:w16se="http://schemas.microsoft.com/office/word/2015/wordml/symex" xmlns:wpg="http://schemas.microsoft.com/office/word/2010/wordprocessingGroup" xmlns:wpi="http://schemas.microsoft.com/office/word/2010/wordprocessingInk" xmlns:wne="http://schemas.microsoft.com/office/word/2006/wordml" xmlns:wps="http://schemas.microsoft.com/office/word/2010/wordprocessingShape" mc:Ignorable="w14 w15 w16se w16cid wp14">
+<w:ftr xmlns:wpc="http://schemas.microsoft.com/office/word/2010/wordprocessingCanvas" xmlns:cx="http://schemas.microsoft.com/office/drawing/2014/chartex" xmlns:cx1="http://schemas.microsoft.com/office/drawing/2015/9/8/chartex" xmlns:cx2="http://schemas.microsoft.com/office/drawing/2015/10/21/chartex" xmlns:cx3="http://schemas.microsoft.com/office/drawing/2016/5/9/chartex" xmlns:cx4="http://schemas.microsoft.com/office/drawing/2016/5/10/chartex" xmlns:cx5="http://schemas.microsoft.com/office/drawing/2016/5/11/chartex" xmlns:cx6="http://schemas.microsoft.com/office/drawing/2016/5/12/chartex" xmlns:cx7="http://schemas.microsoft.com/office/drawing/2016/5/13/chartex" xmlns:cx8="http://schemas.microsoft.com/office/drawing/2016/5/14/chartex" xmlns:mc="http://schemas.openxmlformats.org/markup-compatibility/2006" xmlns:aink="http://schemas.microsoft.com/office/drawing/2016/ink" xmlns:am3d="http://schemas.microsoft.com/office/drawing/2017/model3d" xmlns:o="urn:schemas-microsoft-com:office:office" xmlns:oel="http://schemas.microsoft.com/office/2019/extlst" xmlns:r="http://schemas.openxmlformats.org/officeDocument/2006/relationships" xmlns:m="http://schemas.openxmlformats.org/officeDocument/2006/math" xmlns:v="urn:schemas-microsoft-com:vml" xmlns:wp14="http://schemas.microsoft.com/office/word/2010/wordprocessingDrawing" xmlns:wp="http://schemas.openxmlformats.org/drawingml/2006/wordprocessingDrawing" xmlns:w10="urn:schemas-microsoft-com:office:word" xmlns:w="http://schemas.openxmlformats.org/wordprocessingml/2006/main" xmlns:w14="http://schemas.microsoft.com/office/word/2010/wordml" xmlns:w15="http://schemas.microsoft.com/office/word/2012/wordml" xmlns:w16cex="http://schemas.microsoft.com/office/word/2018/wordml/cex" xmlns:w16cid="http://schemas.microsoft.com/office/word/2016/wordml/cid" xmlns:w16="http://schemas.microsoft.com/office/word/2018/wordml" xmlns:w16du="http://schemas.microsoft.com/office/word/2023/wordml/word16du" xmlns:w16sdtdh="http://schemas.microsoft.com/office/word/2020/wordml/sdtdatahash" xmlns:w16se="http://schemas.microsoft.com/office/word/2015/wordml/symex" xmlns:wpg="http://schemas.microsoft.com/office/word/2010/wordprocessingGroup" xmlns:wpi="http://schemas.microsoft.com/office/word/2010/wordprocessingInk" xmlns:wne="http://schemas.microsoft.com/office/word/2006/wordml" xmlns:wps="http://schemas.microsoft.com/office/word/2010/wordprocessingShape" mc:Ignorable="w14 w15 w16se w16cid w16 w16cex w16sdtdh w16du wp14">
   <w:p>
     <w:pPr>
       <w:pStyle w:val="HeaderFooter"/>
@@ -1754,7 +1667,7 @@
 </file>
 
 <file path=word/footnotes.xml><?xml version="1.0" encoding="utf-8"?>
-<w:footnotes xmlns:wpc="http://schemas.microsoft.com/office/word/2010/wordprocessingCanvas" xmlns:cx="http://schemas.microsoft.com/office/drawing/2014/chartex" xmlns:cx1="http://schemas.microsoft.com/office/drawing/2015/9/8/chartex" xmlns:cx2="http://schemas.microsoft.com/office/drawing/2015/10/21/chartex" xmlns:cx3="http://schemas.microsoft.com/office/drawing/2016/5/9/chartex" xmlns:cx4="http://schemas.microsoft.com/office/drawing/2016/5/10/chartex" xmlns:cx5="http://schemas.microsoft.com/office/drawing/2016/5/11/chartex" xmlns:cx6="http://schemas.microsoft.com/office/drawing/2016/5/12/chartex" xmlns:cx7="http://schemas.microsoft.com/office/drawing/2016/5/13/chartex" xmlns:cx8="http://schemas.microsoft.com/office/drawing/2016/5/14/chartex" xmlns:mc="http://schemas.openxmlformats.org/markup-compatibility/2006" xmlns:aink="http://schemas.microsoft.com/office/drawing/2016/ink" xmlns:am3d="http://schemas.microsoft.com/office/drawing/2017/model3d" xmlns:o="urn:schemas-microsoft-com:office:office" xmlns:r="http://schemas.openxmlformats.org/officeDocument/2006/relationships" xmlns:m="http://schemas.openxmlformats.org/officeDocument/2006/math" xmlns:v="urn:schemas-microsoft-com:vml" xmlns:wp14="http://schemas.microsoft.com/office/word/2010/wordprocessingDrawing" xmlns:wp="http://schemas.openxmlformats.org/drawingml/2006/wordprocessingDrawing" xmlns:w10="urn:schemas-microsoft-com:office:word" xmlns:w="http://schemas.openxmlformats.org/wordprocessingml/2006/main" xmlns:w14="http://schemas.microsoft.com/office/word/2010/wordml" xmlns:w15="http://schemas.microsoft.com/office/word/2012/wordml" xmlns:w16cid="http://schemas.microsoft.com/office/word/2016/wordml/cid" xmlns:w16se="http://schemas.microsoft.com/office/word/2015/wordml/symex" xmlns:wpg="http://schemas.microsoft.com/office/word/2010/wordprocessingGroup" xmlns:wpi="http://schemas.microsoft.com/office/word/2010/wordprocessingInk" xmlns:wne="http://schemas.microsoft.com/office/word/2006/wordml" xmlns:wps="http://schemas.microsoft.com/office/word/2010/wordprocessingShape" mc:Ignorable="w14 w15 w16se w16cid wp14">
+<w:footnotes xmlns:wpc="http://schemas.microsoft.com/office/word/2010/wordprocessingCanvas" xmlns:cx="http://schemas.microsoft.com/office/drawing/2014/chartex" xmlns:cx1="http://schemas.microsoft.com/office/drawing/2015/9/8/chartex" xmlns:cx2="http://schemas.microsoft.com/office/drawing/2015/10/21/chartex" xmlns:cx3="http://schemas.microsoft.com/office/drawing/2016/5/9/chartex" xmlns:cx4="http://schemas.microsoft.com/office/drawing/2016/5/10/chartex" xmlns:cx5="http://schemas.microsoft.com/office/drawing/2016/5/11/chartex" xmlns:cx6="http://schemas.microsoft.com/office/drawing/2016/5/12/chartex" xmlns:cx7="http://schemas.microsoft.com/office/drawing/2016/5/13/chartex" xmlns:cx8="http://schemas.microsoft.com/office/drawing/2016/5/14/chartex" xmlns:mc="http://schemas.openxmlformats.org/markup-compatibility/2006" xmlns:aink="http://schemas.microsoft.com/office/drawing/2016/ink" xmlns:am3d="http://schemas.microsoft.com/office/drawing/2017/model3d" xmlns:o="urn:schemas-microsoft-com:office:office" xmlns:oel="http://schemas.microsoft.com/office/2019/extlst" xmlns:r="http://schemas.openxmlformats.org/officeDocument/2006/relationships" xmlns:m="http://schemas.openxmlformats.org/officeDocument/2006/math" xmlns:v="urn:schemas-microsoft-com:vml" xmlns:wp14="http://schemas.microsoft.com/office/word/2010/wordprocessingDrawing" xmlns:wp="http://schemas.openxmlformats.org/drawingml/2006/wordprocessingDrawing" xmlns:w10="urn:schemas-microsoft-com:office:word" xmlns:w="http://schemas.openxmlformats.org/wordprocessingml/2006/main" xmlns:w14="http://schemas.microsoft.com/office/word/2010/wordml" xmlns:w15="http://schemas.microsoft.com/office/word/2012/wordml" xmlns:w16cex="http://schemas.microsoft.com/office/word/2018/wordml/cex" xmlns:w16cid="http://schemas.microsoft.com/office/word/2016/wordml/cid" xmlns:w16="http://schemas.microsoft.com/office/word/2018/wordml" xmlns:w16du="http://schemas.microsoft.com/office/word/2023/wordml/word16du" xmlns:w16sdtdh="http://schemas.microsoft.com/office/word/2020/wordml/sdtdatahash" xmlns:w16se="http://schemas.microsoft.com/office/word/2015/wordml/symex" xmlns:wpg="http://schemas.microsoft.com/office/word/2010/wordprocessingGroup" xmlns:wpi="http://schemas.microsoft.com/office/word/2010/wordprocessingInk" xmlns:wne="http://schemas.microsoft.com/office/word/2006/wordml" xmlns:wps="http://schemas.microsoft.com/office/word/2010/wordprocessingShape" mc:Ignorable="w14 w15 w16se w16cid w16 w16cex w16sdtdh w16du wp14">
   <w:footnote w:type="separator" w:id="-1">
     <w:p>
       <w:r>
@@ -1773,7 +1686,7 @@
 </file>
 
 <file path=word/header1.xml><?xml version="1.0" encoding="utf-8"?>
-<w:hdr xmlns:wpc="http://schemas.microsoft.com/office/word/2010/wordprocessingCanvas" xmlns:cx="http://schemas.microsoft.com/office/drawing/2014/chartex" xmlns:cx1="http://schemas.microsoft.com/office/drawing/2015/9/8/chartex" xmlns:cx2="http://schemas.microsoft.com/office/drawing/2015/10/21/chartex" xmlns:cx3="http://schemas.microsoft.com/office/drawing/2016/5/9/chartex" xmlns:cx4="http://schemas.microsoft.com/office/drawing/2016/5/10/chartex" xmlns:cx5="http://schemas.microsoft.com/office/drawing/2016/5/11/chartex" xmlns:cx6="http://schemas.microsoft.com/office/drawing/2016/5/12/chartex" xmlns:cx7="http://schemas.microsoft.com/office/drawing/2016/5/13/chartex" xmlns:cx8="http://schemas.microsoft.com/office/drawing/2016/5/14/chartex" xmlns:mc="http://schemas.openxmlformats.org/markup-compatibility/2006" xmlns:aink="http://schemas.microsoft.com/office/drawing/2016/ink" xmlns:am3d="http://schemas.microsoft.com/office/drawing/2017/model3d" xmlns:o="urn:schemas-microsoft-com:office:office" xmlns:r="http://schemas.openxmlformats.org/officeDocument/2006/relationships" xmlns:m="http://schemas.openxmlformats.org/officeDocument/2006/math" xmlns:v="urn:schemas-microsoft-com:vml" xmlns:wp14="http://schemas.microsoft.com/office/word/2010/wordprocessingDrawing" xmlns:wp="http://schemas.openxmlformats.org/drawingml/2006/wordprocessingDrawing" xmlns:w10="urn:schemas-microsoft-com:office:word" xmlns:w="http://schemas.openxmlformats.org/wordprocessingml/2006/main" xmlns:w14="http://schemas.microsoft.com/office/word/2010/wordml" xmlns:w15="http://schemas.microsoft.com/office/word/2012/wordml" xmlns:w16cid="http://schemas.microsoft.com/office/word/2016/wordml/cid" xmlns:w16se="http://schemas.microsoft.com/office/word/2015/wordml/symex" xmlns:wpg="http://schemas.microsoft.com/office/word/2010/wordprocessingGroup" xmlns:wpi="http://schemas.microsoft.com/office/word/2010/wordprocessingInk" xmlns:wne="http://schemas.microsoft.com/office/word/2006/wordml" xmlns:wps="http://schemas.microsoft.com/office/word/2010/wordprocessingShape" mc:Ignorable="w14 w15 w16se w16cid wp14">
+<w:hdr xmlns:wpc="http://schemas.microsoft.com/office/word/2010/wordprocessingCanvas" xmlns:cx="http://schemas.microsoft.com/office/drawing/2014/chartex" xmlns:cx1="http://schemas.microsoft.com/office/drawing/2015/9/8/chartex" xmlns:cx2="http://schemas.microsoft.com/office/drawing/2015/10/21/chartex" xmlns:cx3="http://schemas.microsoft.com/office/drawing/2016/5/9/chartex" xmlns:cx4="http://schemas.microsoft.com/office/drawing/2016/5/10/chartex" xmlns:cx5="http://schemas.microsoft.com/office/drawing/2016/5/11/chartex" xmlns:cx6="http://schemas.microsoft.com/office/drawing/2016/5/12/chartex" xmlns:cx7="http://schemas.microsoft.com/office/drawing/2016/5/13/chartex" xmlns:cx8="http://schemas.microsoft.com/office/drawing/2016/5/14/chartex" xmlns:mc="http://schemas.openxmlformats.org/markup-compatibility/2006" xmlns:aink="http://schemas.microsoft.com/office/drawing/2016/ink" xmlns:am3d="http://schemas.microsoft.com/office/drawing/2017/model3d" xmlns:o="urn:schemas-microsoft-com:office:office" xmlns:oel="http://schemas.microsoft.com/office/2019/extlst" xmlns:r="http://schemas.openxmlformats.org/officeDocument/2006/relationships" xmlns:m="http://schemas.openxmlformats.org/officeDocument/2006/math" xmlns:v="urn:schemas-microsoft-com:vml" xmlns:wp14="http://schemas.microsoft.com/office/word/2010/wordprocessingDrawing" xmlns:wp="http://schemas.openxmlformats.org/drawingml/2006/wordprocessingDrawing" xmlns:w10="urn:schemas-microsoft-com:office:word" xmlns:w="http://schemas.openxmlformats.org/wordprocessingml/2006/main" xmlns:w14="http://schemas.microsoft.com/office/word/2010/wordml" xmlns:w15="http://schemas.microsoft.com/office/word/2012/wordml" xmlns:w16cex="http://schemas.microsoft.com/office/word/2018/wordml/cex" xmlns:w16cid="http://schemas.microsoft.com/office/word/2016/wordml/cid" xmlns:w16="http://schemas.microsoft.com/office/word/2018/wordml" xmlns:w16du="http://schemas.microsoft.com/office/word/2023/wordml/word16du" xmlns:w16sdtdh="http://schemas.microsoft.com/office/word/2020/wordml/sdtdatahash" xmlns:w16se="http://schemas.microsoft.com/office/word/2015/wordml/symex" xmlns:wpg="http://schemas.microsoft.com/office/word/2010/wordprocessingGroup" xmlns:wpi="http://schemas.microsoft.com/office/word/2010/wordprocessingInk" xmlns:wne="http://schemas.microsoft.com/office/word/2006/wordml" xmlns:wps="http://schemas.microsoft.com/office/word/2010/wordprocessingShape" mc:Ignorable="w14 w15 w16se w16cid w16 w16cex w16sdtdh w16du wp14">
   <w:p>
     <w:pPr>
       <w:pStyle w:val="HeaderFooter"/>
@@ -1783,7 +1696,7 @@
 </file>
 
 <file path=word/numbering.xml><?xml version="1.0" encoding="utf-8"?>
-<w:numbering xmlns:wpc="http://schemas.microsoft.com/office/word/2010/wordprocessingCanvas" xmlns:cx="http://schemas.microsoft.com/office/drawing/2014/chartex" xmlns:cx1="http://schemas.microsoft.com/office/drawing/2015/9/8/chartex" xmlns:cx2="http://schemas.microsoft.com/office/drawing/2015/10/21/chartex" xmlns:cx3="http://schemas.microsoft.com/office/drawing/2016/5/9/chartex" xmlns:cx4="http://schemas.microsoft.com/office/drawing/2016/5/10/chartex" xmlns:cx5="http://schemas.microsoft.com/office/drawing/2016/5/11/chartex" xmlns:cx6="http://schemas.microsoft.com/office/drawing/2016/5/12/chartex" xmlns:cx7="http://schemas.microsoft.com/office/drawing/2016/5/13/chartex" xmlns:cx8="http://schemas.microsoft.com/office/drawing/2016/5/14/chartex" xmlns:mc="http://schemas.openxmlformats.org/markup-compatibility/2006" xmlns:aink="http://schemas.microsoft.com/office/drawing/2016/ink" xmlns:am3d="http://schemas.microsoft.com/office/drawing/2017/model3d" xmlns:o="urn:schemas-microsoft-com:office:office" xmlns:r="http://schemas.openxmlformats.org/officeDocument/2006/relationships" xmlns:m="http://schemas.openxmlformats.org/officeDocument/2006/math" xmlns:v="urn:schemas-microsoft-com:vml" xmlns:wp14="http://schemas.microsoft.com/office/word/2010/wordprocessingDrawing" xmlns:wp="http://schemas.openxmlformats.org/drawingml/2006/wordprocessingDrawing" xmlns:w10="urn:schemas-microsoft-com:office:word" xmlns:w="http://schemas.openxmlformats.org/wordprocessingml/2006/main" xmlns:w14="http://schemas.microsoft.com/office/word/2010/wordml" xmlns:w15="http://schemas.microsoft.com/office/word/2012/wordml" xmlns:w16cid="http://schemas.microsoft.com/office/word/2016/wordml/cid" xmlns:w16se="http://schemas.microsoft.com/office/word/2015/wordml/symex" xmlns:wpg="http://schemas.microsoft.com/office/word/2010/wordprocessingGroup" xmlns:wpi="http://schemas.microsoft.com/office/word/2010/wordprocessingInk" xmlns:wne="http://schemas.microsoft.com/office/word/2006/wordml" xmlns:wps="http://schemas.microsoft.com/office/word/2010/wordprocessingShape" mc:Ignorable="w14 w15 w16se w16cid wp14">
+<w:numbering xmlns:wpc="http://schemas.microsoft.com/office/word/2010/wordprocessingCanvas" xmlns:cx="http://schemas.microsoft.com/office/drawing/2014/chartex" xmlns:cx1="http://schemas.microsoft.com/office/drawing/2015/9/8/chartex" xmlns:cx2="http://schemas.microsoft.com/office/drawing/2015/10/21/chartex" xmlns:cx3="http://schemas.microsoft.com/office/drawing/2016/5/9/chartex" xmlns:cx4="http://schemas.microsoft.com/office/drawing/2016/5/10/chartex" xmlns:cx5="http://schemas.microsoft.com/office/drawing/2016/5/11/chartex" xmlns:cx6="http://schemas.microsoft.com/office/drawing/2016/5/12/chartex" xmlns:cx7="http://schemas.microsoft.com/office/drawing/2016/5/13/chartex" xmlns:cx8="http://schemas.microsoft.com/office/drawing/2016/5/14/chartex" xmlns:mc="http://schemas.openxmlformats.org/markup-compatibility/2006" xmlns:aink="http://schemas.microsoft.com/office/drawing/2016/ink" xmlns:am3d="http://schemas.microsoft.com/office/drawing/2017/model3d" xmlns:o="urn:schemas-microsoft-com:office:office" xmlns:oel="http://schemas.microsoft.com/office/2019/extlst" xmlns:r="http://schemas.openxmlformats.org/officeDocument/2006/relationships" xmlns:m="http://schemas.openxmlformats.org/officeDocument/2006/math" xmlns:v="urn:schemas-microsoft-com:vml" xmlns:wp14="http://schemas.microsoft.com/office/word/2010/wordprocessingDrawing" xmlns:wp="http://schemas.openxmlformats.org/drawingml/2006/wordprocessingDrawing" xmlns:w10="urn:schemas-microsoft-com:office:word" xmlns:w="http://schemas.openxmlformats.org/wordprocessingml/2006/main" xmlns:w14="http://schemas.microsoft.com/office/word/2010/wordml" xmlns:w15="http://schemas.microsoft.com/office/word/2012/wordml" xmlns:w16cex="http://schemas.microsoft.com/office/word/2018/wordml/cex" xmlns:w16cid="http://schemas.microsoft.com/office/word/2016/wordml/cid" xmlns:w16="http://schemas.microsoft.com/office/word/2018/wordml" xmlns:w16du="http://schemas.microsoft.com/office/word/2023/wordml/word16du" xmlns:w16sdtdh="http://schemas.microsoft.com/office/word/2020/wordml/sdtdatahash" xmlns:w16se="http://schemas.microsoft.com/office/word/2015/wordml/symex" xmlns:wpg="http://schemas.microsoft.com/office/word/2010/wordprocessingGroup" xmlns:wpi="http://schemas.microsoft.com/office/word/2010/wordprocessingInk" xmlns:wne="http://schemas.microsoft.com/office/word/2006/wordml" xmlns:wps="http://schemas.microsoft.com/office/word/2010/wordprocessingShape" mc:Ignorable="w14 w15 w16se w16cid w16 w16cex w16sdtdh w16du wp14">
   <w:abstractNum w:abstractNumId="0" w15:restartNumberingAfterBreak="0">
     <w:nsid w:val="1FCA3F1A"/>
     <w:multiLevelType w:val="hybridMultilevel"/>
@@ -3133,38 +3046,38 @@
     <w:tmpl w:val="3E1E7770"/>
     <w:numStyleLink w:val="ImportedStyle4"/>
   </w:abstractNum>
-  <w:num w:numId="1">
+  <w:num w:numId="1" w16cid:durableId="2021079244">
     <w:abstractNumId w:val="5"/>
   </w:num>
-  <w:num w:numId="2">
+  <w:num w:numId="2" w16cid:durableId="787241249">
     <w:abstractNumId w:val="0"/>
   </w:num>
-  <w:num w:numId="3">
+  <w:num w:numId="3" w16cid:durableId="55670954">
     <w:abstractNumId w:val="4"/>
   </w:num>
-  <w:num w:numId="4">
+  <w:num w:numId="4" w16cid:durableId="1693147559">
     <w:abstractNumId w:val="6"/>
   </w:num>
-  <w:num w:numId="5">
+  <w:num w:numId="5" w16cid:durableId="162741421">
     <w:abstractNumId w:val="2"/>
   </w:num>
-  <w:num w:numId="6">
+  <w:num w:numId="6" w16cid:durableId="1815953641">
     <w:abstractNumId w:val="7"/>
   </w:num>
-  <w:num w:numId="7">
+  <w:num w:numId="7" w16cid:durableId="1304310228">
     <w:abstractNumId w:val="1"/>
   </w:num>
-  <w:num w:numId="8">
+  <w:num w:numId="8" w16cid:durableId="2089957800">
     <w:abstractNumId w:val="8"/>
   </w:num>
-  <w:num w:numId="9">
+  <w:num w:numId="9" w16cid:durableId="387069617">
     <w:abstractNumId w:val="3"/>
   </w:num>
 </w:numbering>
 </file>
 
 <file path=word/styles.xml><?xml version="1.0" encoding="utf-8"?>
-<w:styles xmlns:mc="http://schemas.openxmlformats.org/markup-compatibility/2006" xmlns:r="http://schemas.openxmlformats.org/officeDocument/2006/relationships" xmlns:w="http://schemas.openxmlformats.org/wordprocessingml/2006/main" xmlns:w14="http://schemas.microsoft.com/office/word/2010/wordml" xmlns:w15="http://schemas.microsoft.com/office/word/2012/wordml" xmlns:w16cid="http://schemas.microsoft.com/office/word/2016/wordml/cid" xmlns:w16se="http://schemas.microsoft.com/office/word/2015/wordml/symex" mc:Ignorable="w14 w15 w16se w16cid">
+<w:styles xmlns:mc="http://schemas.openxmlformats.org/markup-compatibility/2006" xmlns:r="http://schemas.openxmlformats.org/officeDocument/2006/relationships" xmlns:w="http://schemas.openxmlformats.org/wordprocessingml/2006/main" xmlns:w14="http://schemas.microsoft.com/office/word/2010/wordml" xmlns:w15="http://schemas.microsoft.com/office/word/2012/wordml" xmlns:w16cex="http://schemas.microsoft.com/office/word/2018/wordml/cex" xmlns:w16cid="http://schemas.microsoft.com/office/word/2016/wordml/cid" xmlns:w16="http://schemas.microsoft.com/office/word/2018/wordml" xmlns:w16du="http://schemas.microsoft.com/office/word/2023/wordml/word16du" xmlns:w16sdtdh="http://schemas.microsoft.com/office/word/2020/wordml/sdtdatahash" xmlns:w16se="http://schemas.microsoft.com/office/word/2015/wordml/symex" mc:Ignorable="w14 w15 w16se w16cid w16 w16cex w16sdtdh w16du">
   <w:docDefaults>
     <w:rPrDefault>
       <w:rPr>
@@ -3186,7 +3099,7 @@
       </w:pPr>
     </w:pPrDefault>
   </w:docDefaults>
-  <w:latentStyles w:defLockedState="0" w:defUIPriority="99" w:defSemiHidden="0" w:defUnhideWhenUsed="0" w:defQFormat="0" w:count="375">
+  <w:latentStyles w:defLockedState="0" w:defUIPriority="99" w:defSemiHidden="0" w:defUnhideWhenUsed="0" w:defQFormat="0" w:count="376">
     <w:lsdException w:name="Normal" w:uiPriority="0" w:qFormat="1"/>
     <w:lsdException w:name="heading 1" w:uiPriority="9" w:qFormat="1"/>
     <w:lsdException w:name="heading 2" w:semiHidden="1" w:uiPriority="9" w:unhideWhenUsed="1" w:qFormat="1"/>
@@ -3562,6 +3475,7 @@
     <w:lsdException w:name="Smart Hyperlink" w:semiHidden="1" w:unhideWhenUsed="1"/>
     <w:lsdException w:name="Hashtag" w:semiHidden="1" w:unhideWhenUsed="1"/>
     <w:lsdException w:name="Unresolved Mention" w:semiHidden="1" w:unhideWhenUsed="1"/>
+    <w:lsdException w:name="Smart Link" w:semiHidden="1" w:unhideWhenUsed="1"/>
   </w:latentStyles>
   <w:style w:type="paragraph" w:default="1" w:styleId="Normal">
     <w:name w:val="Normal"/>

</xml_diff>

<commit_message>
Update VSCode settings, enhance TypeScript configuration, and modify resume template with new instructions
</commit_message>
<xml_diff>
--- a/template.docx
+++ b/template.docx
@@ -233,7 +233,6 @@
         <w:tabs>
           <w:tab w:val="right" w:pos="9360"/>
         </w:tabs>
-        <w:jc w:val="center"/>
         <w:rPr>
           <w:rStyle w:val="None"/>
           <w:rFonts w:ascii="Times New Roman" w:eastAsia="Times New Roman" w:hAnsi="Times New Roman" w:cs="Times New Roman"/>
@@ -268,15 +267,15 @@
         <mc:AlternateContent>
           <mc:Choice Requires="wps">
             <w:drawing>
-              <wp:anchor distT="0" distB="0" distL="0" distR="0" simplePos="0" relativeHeight="251662336" behindDoc="0" locked="0" layoutInCell="1" allowOverlap="1" wp14:anchorId="38347059" wp14:editId="0E37B426">
+              <wp:anchor distT="0" distB="0" distL="0" distR="0" simplePos="0" relativeHeight="251662336" behindDoc="0" locked="0" layoutInCell="1" allowOverlap="1" wp14:anchorId="38347059" wp14:editId="751A386A">
                 <wp:simplePos x="0" y="0"/>
                 <wp:positionH relativeFrom="page">
-                  <wp:posOffset>1613140</wp:posOffset>
+                  <wp:posOffset>1609725</wp:posOffset>
                 </wp:positionH>
                 <wp:positionV relativeFrom="line">
-                  <wp:posOffset>91117</wp:posOffset>
+                  <wp:posOffset>93345</wp:posOffset>
                 </wp:positionV>
-                <wp:extent cx="5431191" cy="0"/>
+                <wp:extent cx="5553075" cy="0"/>
                 <wp:effectExtent l="0" t="0" r="0" b="0"/>
                 <wp:wrapNone/>
                 <wp:docPr id="1073741828" name="officeArt object" descr="Straight Connector 4"/>
@@ -288,7 +287,7 @@
                       <wps:spPr>
                         <a:xfrm>
                           <a:off x="0" y="0"/>
-                          <a:ext cx="5431191" cy="0"/>
+                          <a:ext cx="5553075" cy="0"/>
                         </a:xfrm>
                         <a:prstGeom prst="line">
                           <a:avLst/>
@@ -318,7 +317,7 @@
           </mc:Choice>
           <mc:Fallback>
             <w:pict>
-              <v:line w14:anchorId="21EF92BF" id="officeArt object" o:spid="_x0000_s1026" alt="Straight Connector 4" style="position:absolute;z-index:251662336;visibility:visible;mso-wrap-style:square;mso-width-percent:0;mso-height-percent:0;mso-wrap-distance-left:0;mso-wrap-distance-top:0;mso-wrap-distance-right:0;mso-wrap-distance-bottom:0;mso-position-horizontal:absolute;mso-position-horizontal-relative:page;mso-position-vertical:absolute;mso-position-vertical-relative:line;mso-width-percent:0;mso-height-percent:0;mso-width-relative:margin;mso-height-relative:margin" from="127pt,7.15pt" to="554.65pt,7.15pt" o:gfxdata="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" strokecolor="#485970" strokeweight=".5pt">
+              <v:line w14:anchorId="08252EFA" id="officeArt object" o:spid="_x0000_s1026" alt="Straight Connector 4" style="position:absolute;z-index:251662336;visibility:visible;mso-wrap-style:square;mso-width-percent:0;mso-height-percent:0;mso-wrap-distance-left:0;mso-wrap-distance-top:0;mso-wrap-distance-right:0;mso-wrap-distance-bottom:0;mso-position-horizontal:absolute;mso-position-horizontal-relative:page;mso-position-vertical:absolute;mso-position-vertical-relative:line;mso-width-percent:0;mso-height-percent:0;mso-width-relative:margin;mso-height-relative:margin" from="126.75pt,7.35pt" to="564pt,7.35pt" o:gfxdata="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" strokecolor="#485970" strokeweight=".5pt">
                 <v:stroke joinstyle="miter"/>
                 <w10:wrap anchorx="page" anchory="line"/>
               </v:line>
@@ -423,7 +422,6 @@
           <w:tab w:val="right" w:pos="9360"/>
         </w:tabs>
         <w:spacing w:after="0"/>
-        <w:jc w:val="both"/>
         <w:rPr>
           <w:rStyle w:val="None"/>
           <w:rFonts w:ascii="Times New Roman" w:hAnsi="Times New Roman"/>
@@ -458,15 +456,15 @@
         <mc:AlternateContent>
           <mc:Choice Requires="wps">
             <w:drawing>
-              <wp:anchor distT="0" distB="0" distL="0" distR="0" simplePos="0" relativeHeight="251666432" behindDoc="0" locked="0" layoutInCell="1" allowOverlap="1" wp14:anchorId="79567D10" wp14:editId="0608D457">
+              <wp:anchor distT="0" distB="0" distL="0" distR="0" simplePos="0" relativeHeight="251666432" behindDoc="0" locked="0" layoutInCell="1" allowOverlap="1" wp14:anchorId="79567D10" wp14:editId="525862D0">
                 <wp:simplePos x="0" y="0"/>
                 <wp:positionH relativeFrom="page">
-                  <wp:posOffset>2109468</wp:posOffset>
+                  <wp:posOffset>2105025</wp:posOffset>
                 </wp:positionH>
                 <wp:positionV relativeFrom="line">
-                  <wp:posOffset>80200</wp:posOffset>
+                  <wp:posOffset>82550</wp:posOffset>
                 </wp:positionV>
-                <wp:extent cx="4937762" cy="0"/>
+                <wp:extent cx="5067300" cy="0"/>
                 <wp:effectExtent l="0" t="0" r="0" b="0"/>
                 <wp:wrapNone/>
                 <wp:docPr id="1073741829" name="officeArt object" descr="Straight Connector 6"/>
@@ -478,7 +476,7 @@
                       <wps:spPr>
                         <a:xfrm>
                           <a:off x="0" y="0"/>
-                          <a:ext cx="4937762" cy="0"/>
+                          <a:ext cx="5067300" cy="0"/>
                         </a:xfrm>
                         <a:prstGeom prst="line">
                           <a:avLst/>
@@ -497,12 +495,15 @@
                     </wps:wsp>
                   </a:graphicData>
                 </a:graphic>
+                <wp14:sizeRelH relativeFrom="margin">
+                  <wp14:pctWidth>0</wp14:pctWidth>
+                </wp14:sizeRelH>
               </wp:anchor>
             </w:drawing>
           </mc:Choice>
           <mc:Fallback>
             <w:pict>
-              <v:line w14:anchorId="282A5A91" id="officeArt object" o:spid="_x0000_s1026" alt="Straight Connector 6" style="position:absolute;z-index:251666432;visibility:visible;mso-wrap-style:square;mso-wrap-distance-left:0;mso-wrap-distance-top:0;mso-wrap-distance-right:0;mso-wrap-distance-bottom:0;mso-position-horizontal:absolute;mso-position-horizontal-relative:page;mso-position-vertical:absolute;mso-position-vertical-relative:line" from="166.1pt,6.3pt" to="554.9pt,6.3pt" o:gfxdata="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" strokecolor="#485970" strokeweight=".5pt">
+              <v:line w14:anchorId="66370EDC" id="officeArt object" o:spid="_x0000_s1026" alt="Straight Connector 6" style="position:absolute;z-index:251666432;visibility:visible;mso-wrap-style:square;mso-width-percent:0;mso-wrap-distance-left:0;mso-wrap-distance-top:0;mso-wrap-distance-right:0;mso-wrap-distance-bottom:0;mso-position-horizontal:absolute;mso-position-horizontal-relative:page;mso-position-vertical:absolute;mso-position-vertical-relative:line;mso-width-percent:0;mso-width-relative:margin" from="165.75pt,6.5pt" to="564.75pt,6.5pt" o:gfxdata="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" strokecolor="#485970" strokeweight=".5pt">
                 <v:stroke joinstyle="miter"/>
                 <w10:wrap anchorx="page" anchory="line"/>
               </v:line>
@@ -525,7 +526,7 @@
       <w:pPr>
         <w:pStyle w:val="BodyA"/>
         <w:tabs>
-          <w:tab w:val="right" w:pos="9916"/>
+          <w:tab w:val="right" w:pos="10512"/>
         </w:tabs>
         <w:rPr>
           <w:rStyle w:val="None"/>
@@ -698,15 +699,15 @@
         <mc:AlternateContent>
           <mc:Choice Requires="wps">
             <w:drawing>
-              <wp:anchor distT="0" distB="0" distL="0" distR="0" simplePos="0" relativeHeight="251664384" behindDoc="0" locked="0" layoutInCell="1" allowOverlap="1" wp14:anchorId="09FF07DF" wp14:editId="17DDAFA2">
+              <wp:anchor distT="0" distB="0" distL="0" distR="0" simplePos="0" relativeHeight="251664384" behindDoc="0" locked="0" layoutInCell="1" allowOverlap="1" wp14:anchorId="09FF07DF" wp14:editId="09F33582">
                 <wp:simplePos x="0" y="0"/>
                 <wp:positionH relativeFrom="page">
-                  <wp:posOffset>3297591</wp:posOffset>
+                  <wp:posOffset>3295650</wp:posOffset>
                 </wp:positionH>
                 <wp:positionV relativeFrom="line">
-                  <wp:posOffset>89535</wp:posOffset>
+                  <wp:posOffset>92710</wp:posOffset>
                 </wp:positionV>
-                <wp:extent cx="3749042" cy="0"/>
+                <wp:extent cx="3886200" cy="0"/>
                 <wp:effectExtent l="0" t="0" r="0" b="0"/>
                 <wp:wrapNone/>
                 <wp:docPr id="1761437461" name="officeArt object" descr="Straight Connector 4"/>
@@ -718,7 +719,7 @@
                       <wps:spPr>
                         <a:xfrm>
                           <a:off x="0" y="0"/>
-                          <a:ext cx="3749042" cy="0"/>
+                          <a:ext cx="3886200" cy="0"/>
                         </a:xfrm>
                         <a:prstGeom prst="line">
                           <a:avLst/>
@@ -737,12 +738,18 @@
                     </wps:wsp>
                   </a:graphicData>
                 </a:graphic>
+                <wp14:sizeRelH relativeFrom="margin">
+                  <wp14:pctWidth>0</wp14:pctWidth>
+                </wp14:sizeRelH>
+                <wp14:sizeRelV relativeFrom="margin">
+                  <wp14:pctHeight>0</wp14:pctHeight>
+                </wp14:sizeRelV>
               </wp:anchor>
             </w:drawing>
           </mc:Choice>
           <mc:Fallback>
             <w:pict>
-              <v:line w14:anchorId="5F81CAAD" id="officeArt object" o:spid="_x0000_s1026" alt="Straight Connector 4" style="position:absolute;z-index:251664384;visibility:visible;mso-wrap-style:square;mso-wrap-distance-left:0;mso-wrap-distance-top:0;mso-wrap-distance-right:0;mso-wrap-distance-bottom:0;mso-position-horizontal:absolute;mso-position-horizontal-relative:page;mso-position-vertical:absolute;mso-position-vertical-relative:line" from="259.65pt,7.05pt" to="554.85pt,7.05pt" o:gfxdata="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" strokecolor="#485970" strokeweight=".5pt">
+              <v:line w14:anchorId="3340A403" id="officeArt object" o:spid="_x0000_s1026" alt="Straight Connector 4" style="position:absolute;z-index:251664384;visibility:visible;mso-wrap-style:square;mso-width-percent:0;mso-height-percent:0;mso-wrap-distance-left:0;mso-wrap-distance-top:0;mso-wrap-distance-right:0;mso-wrap-distance-bottom:0;mso-position-horizontal:absolute;mso-position-horizontal-relative:page;mso-position-vertical:absolute;mso-position-vertical-relative:line;mso-width-percent:0;mso-height-percent:0;mso-width-relative:margin;mso-height-relative:margin" from="259.5pt,7.3pt" to="565.5pt,7.3pt" o:gfxdata="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" strokecolor="#485970" strokeweight=".5pt">
                 <v:stroke joinstyle="miter"/>
                 <w10:wrap anchorx="page" anchory="line"/>
               </v:line>
@@ -806,49 +813,21 @@
           <w:u w:color="485970"/>
           <w:lang w:val="en-US"/>
         </w:rPr>
-        <w:t>IM Digital</w:t>
-      </w:r>
-      <w:r>
-        <w:rPr>
-          <w:rStyle w:val="None"/>
-          <w:rFonts w:ascii="Times New Roman" w:hAnsi="Times New Roman"/>
-          <w:i/>
-          <w:iCs/>
-          <w:color w:val="485970"/>
-          <w:sz w:val="21"/>
-          <w:szCs w:val="21"/>
-          <w:u w:color="485970"/>
-          <w:lang w:val="en-US"/>
-        </w:rPr>
-        <w:t xml:space="preserve">, </w:t>
-      </w:r>
-      <w:r>
-        <w:rPr>
-          <w:rStyle w:val="None"/>
-          <w:rFonts w:ascii="Times New Roman" w:hAnsi="Times New Roman"/>
-          <w:i/>
-          <w:iCs/>
-          <w:color w:val="485970"/>
-          <w:sz w:val="21"/>
-          <w:szCs w:val="21"/>
-          <w:u w:color="485970"/>
-          <w:lang w:val="en-US"/>
-        </w:rPr>
-        <w:t>Boca Raton, F</w:t>
-      </w:r>
-      <w:r>
-        <w:rPr>
-          <w:rStyle w:val="None"/>
-          <w:rFonts w:ascii="Times New Roman" w:hAnsi="Times New Roman"/>
-          <w:i/>
-          <w:iCs/>
-          <w:color w:val="485970"/>
-          <w:sz w:val="21"/>
-          <w:szCs w:val="21"/>
-          <w:u w:color="485970"/>
-          <w:lang w:val="en-US"/>
-        </w:rPr>
-        <w:t xml:space="preserve">L </w:t>
+        <w:t>Point B</w:t>
+      </w:r>
+      <w:r>
+        <w:rPr>
+          <w:rStyle w:val="None"/>
+          <w:rFonts w:ascii="Times New Roman" w:hAnsi="Times New Roman"/>
+          <w:i/>
+          <w:iCs/>
+          <w:color w:val="485970"/>
+          <w:sz w:val="21"/>
+          <w:szCs w:val="21"/>
+          <w:u w:color="485970"/>
+          <w:lang w:val="en-US"/>
+        </w:rPr>
+        <w:t xml:space="preserve">, Charlotte, NC </w:t>
       </w:r>
       <w:r>
         <w:rPr>
@@ -905,35 +884,91 @@
           <w:u w:color="485970"/>
           <w:lang w:val="en-US"/>
         </w:rPr>
-        <w:t xml:space="preserve">Aug </w:t>
-      </w:r>
-      <w:r>
-        <w:rPr>
-          <w:rStyle w:val="None"/>
-          <w:rFonts w:ascii="Times New Roman" w:hAnsi="Times New Roman"/>
-          <w:i/>
-          <w:iCs/>
-          <w:color w:val="485970"/>
-          <w:sz w:val="21"/>
-          <w:szCs w:val="21"/>
-          <w:u w:color="485970"/>
-          <w:lang w:val="en-US"/>
-        </w:rPr>
-        <w:t xml:space="preserve">2022 – </w:t>
-      </w:r>
-      <w:r>
-        <w:rPr>
-          <w:rStyle w:val="None"/>
-          <w:rFonts w:ascii="Times New Roman" w:hAnsi="Times New Roman"/>
-          <w:i/>
-          <w:iCs/>
-          <w:color w:val="485970"/>
-          <w:sz w:val="21"/>
-          <w:szCs w:val="21"/>
-          <w:u w:color="485970"/>
-          <w:lang w:val="en-US"/>
-        </w:rPr>
-        <w:t xml:space="preserve">Jul </w:t>
+        <w:t>Oct</w:t>
+      </w:r>
+      <w:r>
+        <w:rPr>
+          <w:rStyle w:val="None"/>
+          <w:rFonts w:ascii="Times New Roman" w:hAnsi="Times New Roman"/>
+          <w:i/>
+          <w:iCs/>
+          <w:color w:val="485970"/>
+          <w:sz w:val="21"/>
+          <w:szCs w:val="21"/>
+          <w:u w:color="485970"/>
+          <w:lang w:val="en-US"/>
+        </w:rPr>
+        <w:t xml:space="preserve"> </w:t>
+      </w:r>
+      <w:r>
+        <w:rPr>
+          <w:rStyle w:val="None"/>
+          <w:rFonts w:ascii="Times New Roman" w:hAnsi="Times New Roman"/>
+          <w:i/>
+          <w:iCs/>
+          <w:color w:val="485970"/>
+          <w:sz w:val="21"/>
+          <w:szCs w:val="21"/>
+          <w:u w:color="485970"/>
+          <w:lang w:val="en-US"/>
+        </w:rPr>
+        <w:t>202</w:t>
+      </w:r>
+      <w:r>
+        <w:rPr>
+          <w:rStyle w:val="None"/>
+          <w:rFonts w:ascii="Times New Roman" w:hAnsi="Times New Roman"/>
+          <w:i/>
+          <w:iCs/>
+          <w:color w:val="485970"/>
+          <w:sz w:val="21"/>
+          <w:szCs w:val="21"/>
+          <w:u w:color="485970"/>
+          <w:lang w:val="en-US"/>
+        </w:rPr>
+        <w:t>1</w:t>
+      </w:r>
+      <w:r>
+        <w:rPr>
+          <w:rStyle w:val="None"/>
+          <w:rFonts w:ascii="Times New Roman" w:hAnsi="Times New Roman"/>
+          <w:i/>
+          <w:iCs/>
+          <w:color w:val="485970"/>
+          <w:sz w:val="21"/>
+          <w:szCs w:val="21"/>
+          <w:u w:color="485970"/>
+          <w:lang w:val="en-US"/>
+        </w:rPr>
+        <w:t xml:space="preserve"> – </w:t>
+      </w:r>
+      <w:r>
+        <w:rPr>
+          <w:rStyle w:val="None"/>
+          <w:rFonts w:ascii="Times New Roman" w:hAnsi="Times New Roman"/>
+          <w:i/>
+          <w:iCs/>
+          <w:color w:val="485970"/>
+          <w:sz w:val="21"/>
+          <w:szCs w:val="21"/>
+          <w:u w:color="485970"/>
+          <w:lang w:val="en-US"/>
+        </w:rPr>
+        <w:t>Sep</w:t>
+      </w:r>
+      <w:r>
+        <w:rPr>
+          <w:rStyle w:val="None"/>
+          <w:rFonts w:ascii="Times New Roman" w:hAnsi="Times New Roman"/>
+          <w:i/>
+          <w:iCs/>
+          <w:color w:val="485970"/>
+          <w:sz w:val="21"/>
+          <w:szCs w:val="21"/>
+          <w:u w:color="485970"/>
+          <w:lang w:val="en-US"/>
+        </w:rPr>
+        <w:t xml:space="preserve"> </w:t>
       </w:r>
       <w:r>
         <w:rPr>
@@ -972,7 +1007,6 @@
           <w:numId w:val="4"/>
         </w:numPr>
         <w:spacing w:after="0"/>
-        <w:jc w:val="both"/>
         <w:rPr>
           <w:rFonts w:ascii="Times New Roman" w:hAnsi="Times New Roman"/>
           <w:color w:val="262626"/>
@@ -989,7 +1023,18 @@
           <w:szCs w:val="20"/>
           <w:lang w:val="en-US"/>
         </w:rPr>
-        <w:t>{#bullet}</w:t>
+        <w:t>{#</w:t>
+      </w:r>
+      <w:proofErr w:type="gramStart"/>
+      <w:r>
+        <w:rPr>
+          <w:rFonts w:ascii="Times New Roman" w:hAnsi="Times New Roman"/>
+          <w:color w:val="262626"/>
+          <w:sz w:val="20"/>
+          <w:szCs w:val="20"/>
+          <w:lang w:val="en-US"/>
+        </w:rPr>
+        <w:t>bullet}</w:t>
       </w:r>
       <w:r>
         <w:rPr>
@@ -1000,16 +1045,28 @@
           <w:szCs w:val="20"/>
           <w:lang w:val="en-US"/>
         </w:rPr>
-        <w:t>{bold}</w:t>
-      </w:r>
-      <w:r>
-        <w:rPr>
-          <w:rFonts w:ascii="Times New Roman" w:hAnsi="Times New Roman"/>
+        <w:t>{</w:t>
+      </w:r>
+      <w:proofErr w:type="gramEnd"/>
+      <w:r>
+        <w:rPr>
+          <w:rFonts w:ascii="Times New Roman" w:hAnsi="Times New Roman"/>
+          <w:b/>
           <w:color w:val="262626"/>
           <w:sz w:val="20"/>
           <w:szCs w:val="20"/>
           <w:lang w:val="en-US"/>
         </w:rPr>
+        <w:t>bold}</w:t>
+      </w:r>
+      <w:r>
+        <w:rPr>
+          <w:rFonts w:ascii="Times New Roman" w:hAnsi="Times New Roman"/>
+          <w:color w:val="262626"/>
+          <w:sz w:val="20"/>
+          <w:szCs w:val="20"/>
+          <w:lang w:val="en-US"/>
+        </w:rPr>
         <w:t>{plain}{/bullet}{/bullets1}</w:t>
       </w:r>
     </w:p>
@@ -1019,7 +1076,6 @@
         <w:tabs>
           <w:tab w:val="right" w:pos="9360"/>
         </w:tabs>
-        <w:jc w:val="both"/>
         <w:rPr>
           <w:rStyle w:val="None"/>
           <w:rFonts w:ascii="Times New Roman" w:eastAsia="Times New Roman" w:hAnsi="Times New Roman" w:cs="Times New Roman"/>
@@ -1035,7 +1091,6 @@
           <w:tab w:val="right" w:pos="10512"/>
         </w:tabs>
         <w:spacing w:line="252" w:lineRule="auto"/>
-        <w:jc w:val="both"/>
         <w:rPr>
           <w:rStyle w:val="None"/>
           <w:rFonts w:ascii="Times New Roman" w:eastAsia="Times New Roman" w:hAnsi="Times New Roman" w:cs="Times New Roman"/>
@@ -1047,6 +1102,7 @@
           <w:u w:color="485970"/>
         </w:rPr>
       </w:pPr>
+      <w:proofErr w:type="spellStart"/>
       <w:r>
         <w:rPr>
           <w:rStyle w:val="None"/>
@@ -1061,21 +1117,36 @@
           <w:u w:color="485970"/>
           <w:lang w:val="en-US"/>
         </w:rPr>
-        <w:t>Point B</w:t>
-      </w:r>
-      <w:r>
-        <w:rPr>
-          <w:rStyle w:val="None"/>
-          <w:rFonts w:ascii="Times New Roman" w:hAnsi="Times New Roman"/>
-          <w:i/>
-          <w:iCs/>
-          <w:color w:val="485970"/>
-          <w:sz w:val="21"/>
-          <w:szCs w:val="21"/>
-          <w:u w:color="485970"/>
-          <w:lang w:val="en-US"/>
-        </w:rPr>
-        <w:t xml:space="preserve">, Charlotte, NC </w:t>
+        <w:t>Mettics</w:t>
+      </w:r>
+      <w:proofErr w:type="spellEnd"/>
+      <w:r>
+        <w:rPr>
+          <w:rStyle w:val="None"/>
+          <w:rFonts w:ascii="Times New Roman" w:hAnsi="Times New Roman"/>
+          <w:i/>
+          <w:iCs/>
+          <w:color w:val="485970"/>
+          <w:sz w:val="21"/>
+          <w:szCs w:val="21"/>
+          <w:u w:color="485970"/>
+          <w:lang w:val="en-US"/>
+        </w:rPr>
+        <w:t xml:space="preserve">, </w:t>
+      </w:r>
+      <w:r>
+        <w:rPr>
+          <w:rStyle w:val="None"/>
+          <w:rFonts w:ascii="Times New Roman" w:hAnsi="Times New Roman"/>
+          <w:i/>
+          <w:iCs/>
+          <w:color w:val="485970"/>
+          <w:sz w:val="21"/>
+          <w:szCs w:val="21"/>
+          <w:u w:color="485970"/>
+          <w:lang w:val="en-US"/>
+        </w:rPr>
+        <w:t xml:space="preserve">Chicago, IL </w:t>
       </w:r>
       <w:r>
         <w:rPr>
@@ -1142,7 +1213,33 @@
           <w:szCs w:val="21"/>
           <w:u w:color="485970"/>
         </w:rPr>
-        <w:t xml:space="preserve">2018 </w:t>
+        <w:t>201</w:t>
+      </w:r>
+      <w:r>
+        <w:rPr>
+          <w:rStyle w:val="None"/>
+          <w:rFonts w:ascii="Times New Roman" w:hAnsi="Times New Roman"/>
+          <w:i/>
+          <w:iCs/>
+          <w:color w:val="485970"/>
+          <w:sz w:val="21"/>
+          <w:szCs w:val="21"/>
+          <w:u w:color="485970"/>
+        </w:rPr>
+        <w:t>6</w:t>
+      </w:r>
+      <w:r>
+        <w:rPr>
+          <w:rStyle w:val="None"/>
+          <w:rFonts w:ascii="Times New Roman" w:hAnsi="Times New Roman"/>
+          <w:i/>
+          <w:iCs/>
+          <w:color w:val="485970"/>
+          <w:sz w:val="21"/>
+          <w:szCs w:val="21"/>
+          <w:u w:color="485970"/>
+        </w:rPr>
+        <w:t xml:space="preserve"> </w:t>
       </w:r>
       <w:r>
         <w:rPr>
@@ -1181,20 +1278,46 @@
           <w:szCs w:val="21"/>
           <w:u w:color="485970"/>
         </w:rPr>
-        <w:t xml:space="preserve">Jun </w:t>
-      </w:r>
-      <w:r>
-        <w:rPr>
-          <w:rStyle w:val="None"/>
-          <w:rFonts w:ascii="Times New Roman" w:hAnsi="Times New Roman"/>
-          <w:i/>
-          <w:iCs/>
-          <w:color w:val="485970"/>
-          <w:sz w:val="21"/>
-          <w:szCs w:val="21"/>
-          <w:u w:color="485970"/>
-        </w:rPr>
-        <w:t>2022</w:t>
+        <w:t>Jun</w:t>
+      </w:r>
+      <w:r>
+        <w:rPr>
+          <w:rStyle w:val="None"/>
+          <w:rFonts w:ascii="Times New Roman" w:hAnsi="Times New Roman"/>
+          <w:i/>
+          <w:iCs/>
+          <w:color w:val="485970"/>
+          <w:sz w:val="21"/>
+          <w:szCs w:val="21"/>
+          <w:u w:color="485970"/>
+        </w:rPr>
+        <w:t xml:space="preserve"> </w:t>
+      </w:r>
+      <w:r>
+        <w:rPr>
+          <w:rStyle w:val="None"/>
+          <w:rFonts w:ascii="Times New Roman" w:hAnsi="Times New Roman"/>
+          <w:i/>
+          <w:iCs/>
+          <w:color w:val="485970"/>
+          <w:sz w:val="21"/>
+          <w:szCs w:val="21"/>
+          <w:u w:color="485970"/>
+        </w:rPr>
+        <w:t>202</w:t>
+      </w:r>
+      <w:r>
+        <w:rPr>
+          <w:rStyle w:val="None"/>
+          <w:rFonts w:ascii="Times New Roman" w:hAnsi="Times New Roman"/>
+          <w:i/>
+          <w:iCs/>
+          <w:color w:val="485970"/>
+          <w:sz w:val="21"/>
+          <w:szCs w:val="21"/>
+          <w:u w:color="485970"/>
+        </w:rPr>
+        <w:t>1</w:t>
       </w:r>
       <w:r>
         <w:rPr>
@@ -1244,7 +1367,6 @@
           <w:numId w:val="6"/>
         </w:numPr>
         <w:spacing w:after="0"/>
-        <w:jc w:val="both"/>
         <w:rPr>
           <w:rFonts w:ascii="Times New Roman" w:hAnsi="Times New Roman"/>
           <w:color w:val="262626"/>
@@ -1261,7 +1383,18 @@
           <w:szCs w:val="20"/>
           <w:lang w:val="en-US"/>
         </w:rPr>
-        <w:t>{#bullet}</w:t>
+        <w:t>{#</w:t>
+      </w:r>
+      <w:proofErr w:type="gramStart"/>
+      <w:r>
+        <w:rPr>
+          <w:rFonts w:ascii="Times New Roman" w:hAnsi="Times New Roman"/>
+          <w:color w:val="262626"/>
+          <w:sz w:val="20"/>
+          <w:szCs w:val="20"/>
+          <w:lang w:val="en-US"/>
+        </w:rPr>
+        <w:t>bullet}</w:t>
       </w:r>
       <w:r>
         <w:rPr>
@@ -1272,17 +1405,19 @@
           <w:szCs w:val="20"/>
           <w:lang w:val="en-US"/>
         </w:rPr>
-        <w:t>{bold}</w:t>
-      </w:r>
-      <w:r>
-        <w:rPr>
-          <w:rFonts w:ascii="Times New Roman" w:hAnsi="Times New Roman"/>
+        <w:t>{</w:t>
+      </w:r>
+      <w:proofErr w:type="gramEnd"/>
+      <w:r>
+        <w:rPr>
+          <w:rFonts w:ascii="Times New Roman" w:hAnsi="Times New Roman"/>
+          <w:b/>
           <w:color w:val="262626"/>
           <w:sz w:val="20"/>
           <w:szCs w:val="20"/>
           <w:lang w:val="en-US"/>
         </w:rPr>
-        <w:t>{plain}{/bullet}{/bullets</w:t>
+        <w:t>bold}</w:t>
       </w:r>
       <w:r>
         <w:rPr>
@@ -1292,7 +1427,7 @@
           <w:szCs w:val="20"/>
           <w:lang w:val="en-US"/>
         </w:rPr>
-        <w:t>2</w:t>
+        <w:t>{plain}{/bullet}{/bullets</w:t>
       </w:r>
       <w:r>
         <w:rPr>
@@ -1302,6 +1437,16 @@
           <w:szCs w:val="20"/>
           <w:lang w:val="en-US"/>
         </w:rPr>
+        <w:t>2</w:t>
+      </w:r>
+      <w:r>
+        <w:rPr>
+          <w:rFonts w:ascii="Times New Roman" w:hAnsi="Times New Roman"/>
+          <w:color w:val="262626"/>
+          <w:sz w:val="20"/>
+          <w:szCs w:val="20"/>
+          <w:lang w:val="en-US"/>
+        </w:rPr>
         <w:t>}</w:t>
       </w:r>
     </w:p>
@@ -1312,7 +1457,6 @@
           <w:tab w:val="right" w:pos="9916"/>
         </w:tabs>
         <w:spacing w:line="252" w:lineRule="auto"/>
-        <w:jc w:val="both"/>
         <w:rPr>
           <w:rStyle w:val="None"/>
           <w:rFonts w:ascii="Times New Roman" w:eastAsia="Times New Roman" w:hAnsi="Times New Roman" w:cs="Times New Roman"/>
@@ -1334,7 +1478,6 @@
           <w:tab w:val="right" w:pos="10512"/>
         </w:tabs>
         <w:spacing w:line="252" w:lineRule="auto"/>
-        <w:jc w:val="both"/>
         <w:rPr>
           <w:rStyle w:val="None"/>
           <w:rFonts w:ascii="Times New Roman" w:eastAsia="Times New Roman" w:hAnsi="Times New Roman" w:cs="Times New Roman"/>
@@ -1495,20 +1638,46 @@
           <w:szCs w:val="21"/>
           <w:u w:color="485970"/>
         </w:rPr>
-        <w:t xml:space="preserve">Sep </w:t>
-      </w:r>
-      <w:r>
-        <w:rPr>
-          <w:rStyle w:val="None"/>
-          <w:rFonts w:ascii="Times New Roman" w:hAnsi="Times New Roman"/>
-          <w:i/>
-          <w:iCs/>
-          <w:color w:val="485970"/>
-          <w:sz w:val="21"/>
-          <w:szCs w:val="21"/>
-          <w:u w:color="485970"/>
-        </w:rPr>
-        <w:t>2017</w:t>
+        <w:t>Dec</w:t>
+      </w:r>
+      <w:r>
+        <w:rPr>
+          <w:rStyle w:val="None"/>
+          <w:rFonts w:ascii="Times New Roman" w:hAnsi="Times New Roman"/>
+          <w:i/>
+          <w:iCs/>
+          <w:color w:val="485970"/>
+          <w:sz w:val="21"/>
+          <w:szCs w:val="21"/>
+          <w:u w:color="485970"/>
+        </w:rPr>
+        <w:t xml:space="preserve"> </w:t>
+      </w:r>
+      <w:r>
+        <w:rPr>
+          <w:rStyle w:val="None"/>
+          <w:rFonts w:ascii="Times New Roman" w:hAnsi="Times New Roman"/>
+          <w:i/>
+          <w:iCs/>
+          <w:color w:val="485970"/>
+          <w:sz w:val="21"/>
+          <w:szCs w:val="21"/>
+          <w:u w:color="485970"/>
+        </w:rPr>
+        <w:t>201</w:t>
+      </w:r>
+      <w:r>
+        <w:rPr>
+          <w:rStyle w:val="None"/>
+          <w:rFonts w:ascii="Times New Roman" w:hAnsi="Times New Roman"/>
+          <w:i/>
+          <w:iCs/>
+          <w:color w:val="485970"/>
+          <w:sz w:val="21"/>
+          <w:szCs w:val="21"/>
+          <w:u w:color="485970"/>
+        </w:rPr>
+        <w:t>5</w:t>
       </w:r>
       <w:r>
         <w:rPr>
@@ -1558,7 +1727,6 @@
           <w:numId w:val="6"/>
         </w:numPr>
         <w:spacing w:after="0"/>
-        <w:jc w:val="both"/>
         <w:rPr>
           <w:rStyle w:val="None"/>
           <w:rFonts w:ascii="Times New Roman" w:hAnsi="Times New Roman"/>
@@ -1577,7 +1745,19 @@
           <w:szCs w:val="20"/>
           <w:lang w:val="en-US"/>
         </w:rPr>
-        <w:t>{#bullet}</w:t>
+        <w:t>{#</w:t>
+      </w:r>
+      <w:proofErr w:type="gramStart"/>
+      <w:r>
+        <w:rPr>
+          <w:rStyle w:val="None"/>
+          <w:rFonts w:ascii="Times New Roman" w:hAnsi="Times New Roman"/>
+          <w:color w:val="262626"/>
+          <w:sz w:val="20"/>
+          <w:szCs w:val="20"/>
+          <w:lang w:val="en-US"/>
+        </w:rPr>
+        <w:t>bullet}</w:t>
       </w:r>
       <w:r>
         <w:rPr>
@@ -1589,7 +1769,20 @@
           <w:szCs w:val="20"/>
           <w:lang w:val="en-US"/>
         </w:rPr>
-        <w:t>{bold}</w:t>
+        <w:t>{</w:t>
+      </w:r>
+      <w:proofErr w:type="gramEnd"/>
+      <w:r>
+        <w:rPr>
+          <w:rStyle w:val="None"/>
+          <w:rFonts w:ascii="Times New Roman" w:hAnsi="Times New Roman"/>
+          <w:b/>
+          <w:color w:val="262626"/>
+          <w:sz w:val="20"/>
+          <w:szCs w:val="20"/>
+          <w:lang w:val="en-US"/>
+        </w:rPr>
+        <w:t>bold}</w:t>
       </w:r>
       <w:r>
         <w:rPr>
@@ -1629,7 +1822,7 @@
       <w:headerReference w:type="default" r:id="rId8"/>
       <w:footerReference w:type="default" r:id="rId9"/>
       <w:pgSz w:w="12240" w:h="15840"/>
-      <w:pgMar w:top="1440" w:right="864" w:bottom="1440" w:left="864" w:header="720" w:footer="720" w:gutter="0"/>
+      <w:pgMar w:top="1080" w:right="864" w:bottom="900" w:left="864" w:header="720" w:footer="720" w:gutter="0"/>
       <w:cols w:space="720"/>
       <w:docGrid w:linePitch="326"/>
     </w:sectPr>

</xml_diff>